<commit_message>
bg value l and hue difference graphs
</commit_message>
<xml_diff>
--- a/Docs/ISMAR 2013/Color Correction-v03 [SKS].docx
+++ b/Docs/ISMAR 2013/Color Correction-v03 [SKS].docx
@@ -40,13 +40,8 @@
       <w:r>
         <w:t xml:space="preserve"> </w:t>
       </w:r>
-      <w:proofErr w:type="gramStart"/>
-      <w:r>
-        <w:t>in</w:t>
-      </w:r>
-      <w:proofErr w:type="gramEnd"/>
-      <w:r>
-        <w:t xml:space="preserve"> Transparent </w:t>
+      <w:r>
+        <w:t xml:space="preserve">in Transparent </w:t>
       </w:r>
       <w:r>
         <w:t xml:space="preserve">See-Through </w:t>
@@ -938,13 +933,8 @@
         <w:t>]</w:t>
       </w:r>
       <w:r>
-        <w:t xml:space="preserve">, </w:t>
-      </w:r>
-      <w:proofErr w:type="spellStart"/>
-      <w:r>
-        <w:t>Eyevis</w:t>
-      </w:r>
-      <w:proofErr w:type="spellEnd"/>
+        <w:t>, Eyevis</w:t>
+      </w:r>
       <w:r>
         <w:t xml:space="preserve"> [</w:t>
       </w:r>
@@ -959,13 +949,8 @@
       <w:r>
         <w:t xml:space="preserve">], </w:t>
       </w:r>
-      <w:proofErr w:type="spellStart"/>
-      <w:r>
-        <w:t>RichTech</w:t>
-      </w:r>
-      <w:proofErr w:type="spellEnd"/>
-      <w:r>
-        <w:t xml:space="preserve"> [</w:t>
+      <w:r>
+        <w:t>RichTech [</w:t>
       </w:r>
       <w:hyperlink r:id="rId13" w:history="1">
         <w:r>
@@ -1027,21 +1012,7 @@
         <w:rPr>
           <w:lang w:val="en-CA"/>
         </w:rPr>
-        <w:t xml:space="preserve">], </w:t>
-      </w:r>
-      <w:proofErr w:type="spellStart"/>
-      <w:r>
-        <w:rPr>
-          <w:lang w:val="en-CA"/>
-        </w:rPr>
-        <w:t>Winstar</w:t>
-      </w:r>
-      <w:proofErr w:type="spellEnd"/>
-      <w:r>
-        <w:rPr>
-          <w:lang w:val="en-CA"/>
-        </w:rPr>
-        <w:t xml:space="preserve"> [</w:t>
+        <w:t>], Winstar [</w:t>
       </w:r>
       <w:hyperlink r:id="rId16" w:history="1">
         <w:r>
@@ -2013,15 +1984,7 @@
         <w:t xml:space="preserve"> (de-saturation)</w:t>
       </w:r>
       <w:r>
-        <w:t xml:space="preserve"> [</w:t>
-      </w:r>
-      <w:proofErr w:type="spellStart"/>
-      <w:r>
-        <w:t>Pingel</w:t>
-      </w:r>
-      <w:proofErr w:type="spellEnd"/>
-      <w:r>
-        <w:t xml:space="preserve"> and Clarke 2005]. Such changes affect</w:t>
+        <w:t xml:space="preserve"> [Pingel and Clarke 2005]. Such changes affect</w:t>
       </w:r>
       <w:r>
         <w:t xml:space="preserve"> the</w:t>
@@ -2070,13 +2033,8 @@
       <w:pPr>
         <w:pStyle w:val="Text"/>
       </w:pPr>
-      <w:proofErr w:type="spellStart"/>
-      <w:r>
-        <w:t>Gabbard</w:t>
-      </w:r>
-      <w:proofErr w:type="spellEnd"/>
-      <w:r>
-        <w:t xml:space="preserve"> et al. studied </w:t>
+      <w:r>
+        <w:t xml:space="preserve">Gabbard et al. studied </w:t>
       </w:r>
       <w:r>
         <w:t>such color changes in optical see-through displays</w:t>
@@ -2518,23 +2476,7 @@
         <w:fldChar w:fldCharType="end"/>
       </w:r>
       <w:r>
-        <w:t>-right shows the foliage color as seen through different screens. Figure 1 illustrates this distortion as the difference in hues between the “</w:t>
-      </w:r>
-      <w:proofErr w:type="spellStart"/>
-      <w:r>
-        <w:t>bg</w:t>
-      </w:r>
-      <w:proofErr w:type="spellEnd"/>
-      <w:r>
-        <w:t xml:space="preserve"> color” and the “</w:t>
-      </w:r>
-      <w:proofErr w:type="spellStart"/>
-      <w:r>
-        <w:t>bg</w:t>
-      </w:r>
-      <w:proofErr w:type="spellEnd"/>
-      <w:r>
-        <w:t xml:space="preserve"> in display” color.</w:t>
+        <w:t>-right shows the foliage color as seen through different screens. Figure 1 illustrates this distortion as the difference in hues between the “bg color” and the “bg in display” color.</w:t>
       </w:r>
       <w:r>
         <w:t xml:space="preserve"> In our formulation we simplify the light and reflectance of the background (the R</w:t>
@@ -2707,25 +2649,13 @@
         <w:pStyle w:val="Text"/>
       </w:pPr>
       <w:r>
-        <w:t xml:space="preserve">Key to our understanding of color blending is the </w:t>
-      </w:r>
-      <w:proofErr w:type="spellStart"/>
-      <w:r>
-        <w:t>characteri</w:t>
+        <w:t>Key to our understanding of color blending is the characteri</w:t>
       </w:r>
       <w:r>
         <w:t>-</w:t>
       </w:r>
       <w:r>
-        <w:t>zation</w:t>
-      </w:r>
-      <w:proofErr w:type="spellEnd"/>
-      <w:r>
-        <w:t xml:space="preserve"> of the </w:t>
-      </w:r>
-      <w:proofErr w:type="spellStart"/>
-      <w:r>
-        <w:t>f</w:t>
+        <w:t>zation of the f</w:t>
       </w:r>
       <w:r>
         <w:rPr>
@@ -2733,13 +2663,8 @@
         </w:rPr>
         <w:t>dDC</w:t>
       </w:r>
-      <w:proofErr w:type="spellEnd"/>
-      <w:r>
-        <w:t xml:space="preserve"> and </w:t>
-      </w:r>
-      <w:proofErr w:type="spellStart"/>
-      <w:r>
-        <w:t>f</w:t>
+      <w:r>
+        <w:t xml:space="preserve"> and f</w:t>
       </w:r>
       <w:r>
         <w:rPr>
@@ -2747,13 +2672,8 @@
         </w:rPr>
         <w:t>dBC</w:t>
       </w:r>
-      <w:proofErr w:type="spellEnd"/>
-      <w:r>
-        <w:t xml:space="preserve"> functions. The </w:t>
-      </w:r>
-      <w:proofErr w:type="spellStart"/>
-      <w:r>
-        <w:t>f</w:t>
+      <w:r>
+        <w:t xml:space="preserve"> functions. The f</w:t>
       </w:r>
       <w:r>
         <w:rPr>
@@ -2761,7 +2681,6 @@
         </w:rPr>
         <w:t>dDC</w:t>
       </w:r>
-      <w:proofErr w:type="spellEnd"/>
       <w:r>
         <w:t xml:space="preserve"> function</w:t>
       </w:r>
@@ -2769,11 +2688,7 @@
         <w:t xml:space="preserve"> </w:t>
       </w:r>
       <w:r>
-        <w:t xml:space="preserve">describes the way a particular display shows a given digital color. The </w:t>
-      </w:r>
-      <w:proofErr w:type="spellStart"/>
-      <w:r>
-        <w:t>f</w:t>
+        <w:t>describes the way a particular display shows a given digital color. The f</w:t>
       </w:r>
       <w:r>
         <w:rPr>
@@ -2781,7 +2696,6 @@
         </w:rPr>
         <w:t>dBC</w:t>
       </w:r>
-      <w:proofErr w:type="spellEnd"/>
       <w:r>
         <w:rPr>
           <w:vertAlign w:val="subscript"/>
@@ -2939,15 +2853,7 @@
                             </w:r>
                             <w:bookmarkEnd w:id="6"/>
                             <w:r>
-                              <w:t xml:space="preserve">. Left: The digital color #FF0000 and as displayed by different optical see-through displays. Right: The </w:t>
-                            </w:r>
-                            <w:proofErr w:type="spellStart"/>
-                            <w:r>
-                              <w:t>folieage</w:t>
-                            </w:r>
-                            <w:proofErr w:type="spellEnd"/>
-                            <w:r>
-                              <w:t xml:space="preserve"> color, and as it is seen through different optical see-through displays.</w:t>
+                              <w:t>. Left: The digital color #FF0000 and as displayed by different optical see-through displays. Right: The folieage color, and as it is seen through different optical see-through displays.</w:t>
                             </w:r>
                           </w:p>
                         </w:txbxContent>
@@ -3057,15 +2963,7 @@
                       </w:r>
                       <w:bookmarkEnd w:id="7"/>
                       <w:r>
-                        <w:t xml:space="preserve">. Left: The digital color #FF0000 and as displayed by different optical see-through displays. Right: The </w:t>
-                      </w:r>
-                      <w:proofErr w:type="spellStart"/>
-                      <w:r>
-                        <w:t>folieage</w:t>
-                      </w:r>
-                      <w:proofErr w:type="spellEnd"/>
-                      <w:r>
-                        <w:t xml:space="preserve"> color, and as it is seen through different optical see-through displays.</w:t>
+                        <w:t>. Left: The digital color #FF0000 and as displayed by different optical see-through displays. Right: The folieage color, and as it is seen through different optical see-through displays.</w:t>
                       </w:r>
                     </w:p>
                   </w:txbxContent>
@@ -3103,40 +3001,11 @@
       <w:r>
         <w:t xml:space="preserve"> and the resulting color blends we used the notations of the </w:t>
       </w:r>
-      <w:proofErr w:type="spellStart"/>
       <w:r>
         <w:rPr>
           <w:i/>
         </w:rPr>
-        <w:t>Commision</w:t>
-      </w:r>
-      <w:proofErr w:type="spellEnd"/>
-      <w:r>
-        <w:rPr>
-          <w:i/>
-        </w:rPr>
-        <w:t xml:space="preserve"> </w:t>
-      </w:r>
-      <w:proofErr w:type="spellStart"/>
-      <w:r>
-        <w:rPr>
-          <w:i/>
-        </w:rPr>
-        <w:t>Internationale</w:t>
-      </w:r>
-      <w:proofErr w:type="spellEnd"/>
-      <w:r>
-        <w:rPr>
-          <w:i/>
-        </w:rPr>
-        <w:t xml:space="preserve"> de </w:t>
-      </w:r>
-      <w:proofErr w:type="spellStart"/>
-      <w:r>
-        <w:rPr>
-          <w:i/>
-        </w:rPr>
-        <w:t>l’</w:t>
+        <w:t>Commision Internationale de l’</w:t>
       </w:r>
       <w:r>
         <w:rPr>
@@ -3151,7 +3020,6 @@
         </w:rPr>
         <w:t>clairage</w:t>
       </w:r>
-      <w:proofErr w:type="spellEnd"/>
       <w:r>
         <w:t xml:space="preserve"> (CIE) </w:t>
       </w:r>
@@ -3576,77 +3444,102 @@
         <w:t>.</w:t>
       </w:r>
       <w:r>
+        <w:t xml:space="preserve"> Leykin and </w:t>
+      </w:r>
+      <w:r>
+        <w:t>Tuceryan</w:t>
+      </w:r>
+      <w:r>
+        <w:t xml:space="preserve"> capture the field of view of the user and classify this image into zones where digital text would be readable or unreadable </w:t>
+      </w:r>
+      <w:r>
+        <w:fldChar w:fldCharType="begin"/>
+      </w:r>
+      <w:r>
+        <w:instrText xml:space="preserve"> REF _Ref354238752 \r \h </w:instrText>
+      </w:r>
+      <w:r>
+        <w:fldChar w:fldCharType="separate"/>
+      </w:r>
+      <w:r>
+        <w:t>[14]</w:t>
+      </w:r>
+      <w:r>
+        <w:fldChar w:fldCharType="end"/>
+      </w:r>
+      <w:r>
+        <w:t xml:space="preserve">. In a similar fashion, </w:t>
+      </w:r>
+      <w:r>
+        <w:t>Tanaka et al</w:t>
+      </w:r>
+      <w:r>
+        <w:t xml:space="preserve">. developed a </w:t>
+      </w:r>
+      <w:r>
+        <w:t xml:space="preserve">layout system that </w:t>
+      </w:r>
+      <w:r>
+        <w:t>re</w:t>
+      </w:r>
+      <w:r>
+        <w:t xml:space="preserve">locates digital content </w:t>
+      </w:r>
+      <w:r>
+        <w:t xml:space="preserve">to </w:t>
+      </w:r>
+      <w:r>
+        <w:t>the darker areas of the display</w:t>
+      </w:r>
+      <w:r>
         <w:t xml:space="preserve"> </w:t>
       </w:r>
-      <w:proofErr w:type="spellStart"/>
-      <w:r>
-        <w:t>Leykin</w:t>
-      </w:r>
-      <w:proofErr w:type="spellEnd"/>
-      <w:r>
-        <w:t xml:space="preserve"> and </w:t>
-      </w:r>
-      <w:proofErr w:type="spellStart"/>
-      <w:r>
-        <w:t>Tuceryan</w:t>
-      </w:r>
-      <w:proofErr w:type="spellEnd"/>
-      <w:r>
-        <w:t xml:space="preserve"> capture the field of view of the user and classify this image into zones where digital text would be readable or unreadable </w:t>
-      </w:r>
       <w:r>
         <w:fldChar w:fldCharType="begin"/>
       </w:r>
       <w:r>
-        <w:instrText xml:space="preserve"> REF _Ref354238752 \r \h </w:instrText>
+        <w:instrText xml:space="preserve"> REF _Ref354232048 \r \h </w:instrText>
       </w:r>
       <w:r>
         <w:fldChar w:fldCharType="separate"/>
       </w:r>
       <w:r>
-        <w:t>[14]</w:t>
+        <w:t>[17]</w:t>
       </w:r>
       <w:r>
         <w:fldChar w:fldCharType="end"/>
       </w:r>
       <w:r>
-        <w:t xml:space="preserve">. In a similar fashion, </w:t>
-      </w:r>
-      <w:r>
-        <w:t>Tanaka et al</w:t>
-      </w:r>
-      <w:r>
-        <w:t xml:space="preserve">. developed a </w:t>
-      </w:r>
-      <w:r>
-        <w:t xml:space="preserve">layout system that </w:t>
-      </w:r>
-      <w:r>
-        <w:t>re</w:t>
-      </w:r>
-      <w:r>
-        <w:t xml:space="preserve">locates digital content </w:t>
-      </w:r>
-      <w:r>
-        <w:t xml:space="preserve">to </w:t>
-      </w:r>
-      <w:r>
-        <w:t>the darker areas of the display</w:t>
-      </w:r>
-      <w:r>
         <w:t xml:space="preserve"> </w:t>
       </w:r>
       <w:r>
+        <w:t>taking into account restrictions l</w:t>
+      </w:r>
+      <w:r>
+        <w:t>ike ordering of the components.</w:t>
+      </w:r>
+    </w:p>
+    <w:p>
+      <w:pPr>
+        <w:pStyle w:val="Text"/>
+      </w:pPr>
+      <w:r>
+        <w:t>Color blending is also an important factor affecting the effective occlusion of physical objects by digital content; a feature particularly useful when the real environment is enhanced with 3D virtual objects that are intended to look real, such as in architectonical previewing. Without effective occlusion, the virtual object is perceived as translucent and unreal</w:t>
+      </w:r>
+      <w:r>
+        <w:t xml:space="preserve"> </w:t>
+      </w:r>
+      <w:r>
         <w:fldChar w:fldCharType="begin"/>
       </w:r>
       <w:r>
-        <w:instrText xml:space="preserve"> REF _Ref354232048 \r \h </w:instrText>
+        <w:instrText xml:space="preserve"> REF _Ref354240716 \r \h </w:instrText>
       </w:r>
       <w:r>
         <w:fldChar w:fldCharType="separate"/>
       </w:r>
       <w:r>
-        <w:t>[17]</w:t>
+        <w:t>[4]</w:t>
       </w:r>
       <w:r>
         <w:fldChar w:fldCharType="end"/>
@@ -3655,18 +3548,7 @@
         <w:t xml:space="preserve"> </w:t>
       </w:r>
       <w:r>
-        <w:t>taking into account restrictions l</w:t>
-      </w:r>
-      <w:r>
-        <w:t>ike ordering of the components.</w:t>
-      </w:r>
-    </w:p>
-    <w:p>
-      <w:pPr>
-        <w:pStyle w:val="Text"/>
-      </w:pPr>
-      <w:r>
-        <w:t>Color blending is also an important factor affecting the effective occlusion of physical objects by digital content; a feature particularly useful when the real environment is enhanced with 3D virtual objects that are intended to look real, such as in architectonical previewing. Without effective occlusion, the virtual object is perceived as translucent and unreal</w:t>
+        <w:t>and can confuse users</w:t>
       </w:r>
       <w:r>
         <w:t xml:space="preserve"> </w:t>
@@ -3675,6 +3557,102 @@
         <w:fldChar w:fldCharType="begin"/>
       </w:r>
       <w:r>
+        <w:instrText xml:space="preserve"> REF _Ref354240622 \r \h </w:instrText>
+      </w:r>
+      <w:r>
+        <w:fldChar w:fldCharType="separate"/>
+      </w:r>
+      <w:r>
+        <w:t>[16]</w:t>
+      </w:r>
+      <w:r>
+        <w:fldChar w:fldCharType="end"/>
+      </w:r>
+      <w:r>
+        <w:t>.</w:t>
+      </w:r>
+      <w:r>
+        <w:t xml:space="preserve"> Solving the occlusion problem </w:t>
+      </w:r>
+      <w:r>
+        <w:t>keeps digital content from being a</w:t>
+      </w:r>
+      <w:r>
+        <w:t>ffected by th</w:t>
+      </w:r>
+      <w:r>
+        <w:t xml:space="preserve">e physical objects in the background, thus solving the color blending problem. The main approach to solving occlusion has been </w:t>
+      </w:r>
+      <w:r>
+        <w:t xml:space="preserve">to stop the light </w:t>
+      </w:r>
+      <w:r>
+        <w:t xml:space="preserve">coming from the background </w:t>
+      </w:r>
+      <w:r>
+        <w:t xml:space="preserve">by enhancing head-mounted displays with light blocking devices </w:t>
+      </w:r>
+      <w:r>
+        <w:t xml:space="preserve">such as a transparent LCD </w:t>
+      </w:r>
+      <w:r>
+        <w:fldChar w:fldCharType="begin"/>
+      </w:r>
+      <w:r>
+        <w:instrText xml:space="preserve"> REF _Ref354241508 \r \h </w:instrText>
+      </w:r>
+      <w:r>
+        <w:fldChar w:fldCharType="separate"/>
+      </w:r>
+      <w:r>
+        <w:t>[10]</w:t>
+      </w:r>
+      <w:r>
+        <w:fldChar w:fldCharType="end"/>
+      </w:r>
+      <w:r>
+        <w:fldChar w:fldCharType="begin"/>
+      </w:r>
+      <w:r>
+        <w:instrText xml:space="preserve"> REF _Ref354241509 \r \h </w:instrText>
+      </w:r>
+      <w:r>
+        <w:fldChar w:fldCharType="separate"/>
+      </w:r>
+      <w:r>
+        <w:t>[12]</w:t>
+      </w:r>
+      <w:r>
+        <w:fldChar w:fldCharType="end"/>
+      </w:r>
+      <w:r>
+        <w:fldChar w:fldCharType="begin"/>
+      </w:r>
+      <w:r>
+        <w:instrText xml:space="preserve"> REF _Ref354241514 \r \h </w:instrText>
+      </w:r>
+      <w:r>
+        <w:fldChar w:fldCharType="separate"/>
+      </w:r>
+      <w:r>
+        <w:t>[18]</w:t>
+      </w:r>
+      <w:r>
+        <w:fldChar w:fldCharType="end"/>
+      </w:r>
+      <w:r>
+        <w:t xml:space="preserve"> </w:t>
+      </w:r>
+      <w:r>
+        <w:t xml:space="preserve">or </w:t>
+      </w:r>
+      <w:r>
+        <w:t xml:space="preserve"> spatial light modulators (SLM) </w:t>
+      </w:r>
+      <w:r>
+        <w:fldChar w:fldCharType="begin"/>
+      </w:r>
+      <w:r>
         <w:instrText xml:space="preserve"> REF _Ref354240716 \r \h </w:instrText>
       </w:r>
       <w:r>
@@ -3687,19 +3665,140 @@
         <w:fldChar w:fldCharType="end"/>
       </w:r>
       <w:r>
+        <w:t>.</w:t>
+      </w:r>
+      <w:r>
+        <w:t xml:space="preserve"> In this approach a black/white depth mask of the scene is generated with the black pixels covering the area where digital content is not to mix with the background light. Therefore, digital colors projected on the black areas as seen in their original hue and lightness. Another solution</w:t>
+      </w:r>
+      <w:r>
+        <w:t xml:space="preserve"> is to control the illumination of the physical objects in a way that areas behind digital content remain in the dark. Noda et al. explored this approach by constraining digital objects into a </w:t>
+      </w:r>
+      <w:r>
+        <w:t xml:space="preserve">dark room </w:t>
+      </w:r>
+      <w:r>
+        <w:fldChar w:fldCharType="begin"/>
+      </w:r>
+      <w:r>
+        <w:instrText xml:space="preserve"> REF _Ref354247285 \r \h </w:instrText>
+      </w:r>
+      <w:r>
+        <w:fldChar w:fldCharType="separate"/>
+      </w:r>
+      <w:r>
+        <w:t>[15]</w:t>
+      </w:r>
+      <w:r>
+        <w:fldChar w:fldCharType="end"/>
+      </w:r>
+      <w:r>
+        <w:t xml:space="preserve">, while Bimber and Frölich implement it via occlusion </w:t>
+      </w:r>
+      <w:r>
+        <w:t xml:space="preserve">shadows in a virtual showcase </w:t>
+      </w:r>
+      <w:r>
+        <w:fldChar w:fldCharType="begin"/>
+      </w:r>
+      <w:r>
+        <w:instrText xml:space="preserve"> REF _Ref354247056 \r \h </w:instrText>
+      </w:r>
+      <w:r>
+        <w:fldChar w:fldCharType="separate"/>
+      </w:r>
+      <w:r>
+        <w:t>[2]</w:t>
+      </w:r>
+      <w:r>
+        <w:fldChar w:fldCharType="end"/>
+      </w:r>
+      <w:r>
+        <w:t>.</w:t>
+      </w:r>
+      <w:r>
+        <w:t xml:space="preserve"> Finally, occlusion support has also been achieved by placing in spatial AR by placing the </w:t>
+      </w:r>
+      <w:r>
+        <w:t xml:space="preserve">parts of the optical system </w:t>
+      </w:r>
+      <w:r>
+        <w:t>behind the augmented object</w:t>
+      </w:r>
+      <w:r>
+        <w:t xml:space="preserve">, such as </w:t>
+      </w:r>
+      <w:r>
+        <w:t>Inami</w:t>
+      </w:r>
+      <w:r>
+        <w:t xml:space="preserve"> et al.’s usage of retro-reflective material as optical camouflage </w:t>
+      </w:r>
+      <w:r>
+        <w:fldChar w:fldCharType="begin"/>
+      </w:r>
+      <w:r>
+        <w:instrText xml:space="preserve"> REF _Ref354248406 \r \h </w:instrText>
+      </w:r>
+      <w:r>
+        <w:fldChar w:fldCharType="separate"/>
+      </w:r>
+      <w:r>
+        <w:t>[8]</w:t>
+      </w:r>
+      <w:r>
+        <w:fldChar w:fldCharType="end"/>
+      </w:r>
+      <w:r>
+        <w:t>.</w:t>
+      </w:r>
+    </w:p>
+    <w:p>
+      <w:pPr>
+        <w:pStyle w:val="Text"/>
+      </w:pPr>
+      <w:r>
+        <w:t xml:space="preserve">Our approach differs from the existing solutions </w:t>
+      </w:r>
+      <w:r>
+        <w:t xml:space="preserve">as we aim not to change the location of user interface elements and not to add new hardware components to the see-through display; rather </w:t>
+      </w:r>
+      <w:r>
+        <w:t xml:space="preserve">we </w:t>
+      </w:r>
+      <w:r>
+        <w:t xml:space="preserve">seek to </w:t>
+      </w:r>
+      <w:r>
+        <w:t>manipulate the color shown by the see-through display; an approach known as colorimetric compensation or color correction.</w:t>
+      </w:r>
+      <w:r>
         <w:t xml:space="preserve"> </w:t>
       </w:r>
-      <w:r>
-        <w:t>and can confuse users</w:t>
-      </w:r>
-      <w:r>
-        <w:t xml:space="preserve"> </w:t>
+    </w:p>
+    <w:p>
+      <w:pPr>
+        <w:pStyle w:val="Text"/>
+      </w:pPr>
+      <w:r>
+        <w:t xml:space="preserve">The field of projector-based spatial AR studied color correction as a way to enable projections on non-white or textured surfaces. Nayar </w:t>
+      </w:r>
+      <w:r>
+        <w:t>et al</w:t>
+      </w:r>
+      <w:r>
+        <w:t>.</w:t>
+      </w:r>
+      <w:r>
+        <w:t xml:space="preserve"> proposed a </w:t>
+      </w:r>
+      <w:r>
+        <w:t xml:space="preserve">camera-based radiometric calibration model to compute the relation between the digital image and the projection on a textured surface </w:t>
       </w:r>
       <w:r>
         <w:fldChar w:fldCharType="begin"/>
       </w:r>
       <w:r>
-        <w:instrText xml:space="preserve"> REF _Ref354240622 \r \h </w:instrText>
+        <w:instrText xml:space="preserve"> REF _Ref354317193 \r \h </w:instrText>
       </w:r>
       <w:r>
         <w:fldChar w:fldCharType="separate"/>
@@ -3711,282 +3810,7 @@
         <w:fldChar w:fldCharType="end"/>
       </w:r>
       <w:r>
-        <w:t>.</w:t>
-      </w:r>
-      <w:r>
-        <w:t xml:space="preserve"> Solving the occlusion problem </w:t>
-      </w:r>
-      <w:r>
-        <w:t>keeps digital content from being a</w:t>
-      </w:r>
-      <w:r>
-        <w:t>ffected by th</w:t>
-      </w:r>
-      <w:r>
-        <w:t xml:space="preserve">e physical objects in the background, thus solving the color blending problem. The main approach to solving occlusion has been </w:t>
-      </w:r>
-      <w:r>
-        <w:t xml:space="preserve">to stop the light </w:t>
-      </w:r>
-      <w:r>
-        <w:t xml:space="preserve">coming from the background </w:t>
-      </w:r>
-      <w:r>
-        <w:t xml:space="preserve">by enhancing head-mounted displays with light blocking devices </w:t>
-      </w:r>
-      <w:r>
-        <w:t xml:space="preserve">such as a transparent LCD </w:t>
-      </w:r>
-      <w:r>
-        <w:fldChar w:fldCharType="begin"/>
-      </w:r>
-      <w:r>
-        <w:instrText xml:space="preserve"> REF _Ref354241508 \r \h </w:instrText>
-      </w:r>
-      <w:r>
-        <w:fldChar w:fldCharType="separate"/>
-      </w:r>
-      <w:r>
-        <w:t>[10]</w:t>
-      </w:r>
-      <w:r>
-        <w:fldChar w:fldCharType="end"/>
-      </w:r>
-      <w:r>
-        <w:fldChar w:fldCharType="begin"/>
-      </w:r>
-      <w:r>
-        <w:instrText xml:space="preserve"> REF _Ref354241509 \r \h </w:instrText>
-      </w:r>
-      <w:r>
-        <w:fldChar w:fldCharType="separate"/>
-      </w:r>
-      <w:r>
-        <w:t>[12]</w:t>
-      </w:r>
-      <w:r>
-        <w:fldChar w:fldCharType="end"/>
-      </w:r>
-      <w:r>
-        <w:fldChar w:fldCharType="begin"/>
-      </w:r>
-      <w:r>
-        <w:instrText xml:space="preserve"> REF _Ref354241514 \r \h </w:instrText>
-      </w:r>
-      <w:r>
-        <w:fldChar w:fldCharType="separate"/>
-      </w:r>
-      <w:r>
-        <w:t>[18]</w:t>
-      </w:r>
-      <w:r>
-        <w:fldChar w:fldCharType="end"/>
-      </w:r>
-      <w:r>
-        <w:t xml:space="preserve"> </w:t>
-      </w:r>
-      <w:r>
-        <w:t xml:space="preserve">or </w:t>
-      </w:r>
-      <w:r>
-        <w:t xml:space="preserve"> spatial light modulators (SLM) </w:t>
-      </w:r>
-      <w:r>
-        <w:fldChar w:fldCharType="begin"/>
-      </w:r>
-      <w:r>
-        <w:instrText xml:space="preserve"> REF _Ref354240716 \r \h </w:instrText>
-      </w:r>
-      <w:r>
-        <w:fldChar w:fldCharType="separate"/>
-      </w:r>
-      <w:r>
-        <w:t>[4]</w:t>
-      </w:r>
-      <w:r>
-        <w:fldChar w:fldCharType="end"/>
-      </w:r>
-      <w:r>
-        <w:t>.</w:t>
-      </w:r>
-      <w:r>
-        <w:t xml:space="preserve"> In this approach a black/white depth mask of the scene is generated with the black pixels covering the area where digital content is not to mix with the background light. Therefore, digital colors projected on the black areas as seen in their original hue and lightness. Another solution</w:t>
-      </w:r>
-      <w:r>
-        <w:t xml:space="preserve"> is to control the illumination of the physical objects in a way that areas behind digital content remain in the dark. Noda et al. explored this approach by constraining digital objects into a </w:t>
-      </w:r>
-      <w:r>
-        <w:t xml:space="preserve">dark room </w:t>
-      </w:r>
-      <w:r>
-        <w:fldChar w:fldCharType="begin"/>
-      </w:r>
-      <w:r>
-        <w:instrText xml:space="preserve"> REF _Ref354247285 \r \h </w:instrText>
-      </w:r>
-      <w:r>
-        <w:fldChar w:fldCharType="separate"/>
-      </w:r>
-      <w:r>
-        <w:t>[15]</w:t>
-      </w:r>
-      <w:r>
-        <w:fldChar w:fldCharType="end"/>
-      </w:r>
-      <w:r>
-        <w:t xml:space="preserve">, while </w:t>
-      </w:r>
-      <w:proofErr w:type="spellStart"/>
-      <w:r>
-        <w:t>Bimber</w:t>
-      </w:r>
-      <w:proofErr w:type="spellEnd"/>
-      <w:r>
-        <w:t xml:space="preserve"> and </w:t>
-      </w:r>
-      <w:proofErr w:type="spellStart"/>
-      <w:r>
-        <w:t>Frölich</w:t>
-      </w:r>
-      <w:proofErr w:type="spellEnd"/>
-      <w:r>
-        <w:t xml:space="preserve"> implement it via occlusion </w:t>
-      </w:r>
-      <w:r>
-        <w:t xml:space="preserve">shadows in a virtual showcase </w:t>
-      </w:r>
-      <w:r>
-        <w:fldChar w:fldCharType="begin"/>
-      </w:r>
-      <w:r>
-        <w:instrText xml:space="preserve"> REF _Ref354247056 \r \h </w:instrText>
-      </w:r>
-      <w:r>
-        <w:fldChar w:fldCharType="separate"/>
-      </w:r>
-      <w:r>
-        <w:t>[2]</w:t>
-      </w:r>
-      <w:r>
-        <w:fldChar w:fldCharType="end"/>
-      </w:r>
-      <w:r>
-        <w:t>.</w:t>
-      </w:r>
-      <w:r>
-        <w:t xml:space="preserve"> Finally, occlusion support has also been achieved by placing in spatial AR by placing the </w:t>
-      </w:r>
-      <w:r>
-        <w:t xml:space="preserve">parts of the optical system </w:t>
-      </w:r>
-      <w:r>
-        <w:t>behind the augmented object</w:t>
-      </w:r>
-      <w:r>
-        <w:t xml:space="preserve">, such as </w:t>
-      </w:r>
-      <w:proofErr w:type="spellStart"/>
-      <w:r>
-        <w:t>Inami</w:t>
-      </w:r>
-      <w:proofErr w:type="spellEnd"/>
-      <w:r>
-        <w:t xml:space="preserve"> et al.’s usage of retro-reflective material as optical camouflage </w:t>
-      </w:r>
-      <w:r>
-        <w:fldChar w:fldCharType="begin"/>
-      </w:r>
-      <w:r>
-        <w:instrText xml:space="preserve"> REF _Ref354248406 \r \h </w:instrText>
-      </w:r>
-      <w:r>
-        <w:fldChar w:fldCharType="separate"/>
-      </w:r>
-      <w:r>
-        <w:t>[8]</w:t>
-      </w:r>
-      <w:r>
-        <w:fldChar w:fldCharType="end"/>
-      </w:r>
-      <w:r>
-        <w:t>.</w:t>
-      </w:r>
-    </w:p>
-    <w:p>
-      <w:pPr>
-        <w:pStyle w:val="Text"/>
-      </w:pPr>
-      <w:r>
-        <w:t xml:space="preserve">Our approach differs from the existing solutions </w:t>
-      </w:r>
-      <w:r>
-        <w:t xml:space="preserve">as we aim not to change the location of user interface elements and not to add new hardware components to the see-through display; rather </w:t>
-      </w:r>
-      <w:r>
-        <w:t xml:space="preserve">we </w:t>
-      </w:r>
-      <w:r>
-        <w:t xml:space="preserve">seek to </w:t>
-      </w:r>
-      <w:r>
-        <w:t>manipulate the color shown by the see-through display; an approach known as colorimetric compensation or color correction.</w:t>
-      </w:r>
-      <w:r>
-        <w:t xml:space="preserve"> </w:t>
-      </w:r>
-    </w:p>
-    <w:p>
-      <w:pPr>
-        <w:pStyle w:val="Text"/>
-      </w:pPr>
-      <w:r>
-        <w:t xml:space="preserve">The field of projector-based spatial AR studied color correction as a way to enable projections on non-white or textured surfaces. </w:t>
-      </w:r>
-      <w:proofErr w:type="spellStart"/>
-      <w:r>
-        <w:t>Nayar</w:t>
-      </w:r>
-      <w:proofErr w:type="spellEnd"/>
-      <w:r>
-        <w:t xml:space="preserve"> </w:t>
-      </w:r>
-      <w:r>
-        <w:t>et al</w:t>
-      </w:r>
-      <w:r>
-        <w:t>.</w:t>
-      </w:r>
-      <w:r>
-        <w:t xml:space="preserve"> proposed a </w:t>
-      </w:r>
-      <w:r>
-        <w:t xml:space="preserve">camera-based radiometric calibration model to compute the relation between the digital image and the projection on a textured surface </w:t>
-      </w:r>
-      <w:r>
-        <w:fldChar w:fldCharType="begin"/>
-      </w:r>
-      <w:r>
-        <w:instrText xml:space="preserve"> REF _Ref354317193 \r \h </w:instrText>
-      </w:r>
-      <w:r>
-        <w:fldChar w:fldCharType="separate"/>
-      </w:r>
-      <w:r>
-        <w:t>[16]</w:t>
-      </w:r>
-      <w:r>
-        <w:fldChar w:fldCharType="end"/>
-      </w:r>
-      <w:r>
-        <w:t xml:space="preserve">. Their approach requires a calibration phase where known images are projected on the projection surface and the resulting blended images are processed to obtain compensation matrixes. The calibration phase is repeated for each new projection surface or when lighting conditions change. </w:t>
-      </w:r>
-      <w:proofErr w:type="spellStart"/>
-      <w:r>
-        <w:t>Bimber</w:t>
-      </w:r>
-      <w:proofErr w:type="spellEnd"/>
-      <w:r>
-        <w:t xml:space="preserve"> </w:t>
+        <w:t xml:space="preserve">. Their approach requires a calibration phase where known images are projected on the projection surface and the resulting blended images are processed to obtain compensation matrixes. The calibration phase is repeated for each new projection surface or when lighting conditions change. Bimber </w:t>
       </w:r>
       <w:r>
         <w:t>et al</w:t>
@@ -4022,15 +3846,7 @@
         <w:fldChar w:fldCharType="end"/>
       </w:r>
       <w:r>
-        <w:t xml:space="preserve">. </w:t>
-      </w:r>
-      <w:proofErr w:type="spellStart"/>
-      <w:r>
-        <w:t>Grossberg</w:t>
-      </w:r>
-      <w:proofErr w:type="spellEnd"/>
-      <w:r>
-        <w:t xml:space="preserve"> et al. extended the radiometric model to include ambient light </w:t>
+        <w:t xml:space="preserve">. Grossberg et al. extended the radiometric model to include ambient light </w:t>
       </w:r>
       <w:r>
         <w:fldChar w:fldCharType="begin"/>
@@ -4048,23 +3864,7 @@
         <w:fldChar w:fldCharType="end"/>
       </w:r>
       <w:r>
-        <w:t xml:space="preserve">. While these works deals primarily in device dependent RGB space, higher correction accuracy is achieved by working on the device independent CIE XYZ color space [Ashdown, </w:t>
-      </w:r>
-      <w:proofErr w:type="spellStart"/>
-      <w:r>
-        <w:t>Menk</w:t>
-      </w:r>
-      <w:proofErr w:type="spellEnd"/>
-      <w:r>
-        <w:t xml:space="preserve">]. </w:t>
-      </w:r>
-      <w:proofErr w:type="spellStart"/>
-      <w:r>
-        <w:t>Weiland</w:t>
-      </w:r>
-      <w:proofErr w:type="spellEnd"/>
-      <w:r>
-        <w:t xml:space="preserve"> et al. studied colorimetric compensation in see-through displays, and proposed </w:t>
+        <w:t xml:space="preserve">. While these works deals primarily in device dependent RGB space, higher correction accuracy is achieved by working on the device independent CIE XYZ color space [Ashdown, Menk]. Weiland et al. studied colorimetric compensation in see-through displays, and proposed </w:t>
       </w:r>
       <w:r>
         <w:lastRenderedPageBreak/>
@@ -4217,13 +4017,8 @@
         <w:t xml:space="preserve">transparent acrylic surface covered with </w:t>
       </w:r>
       <w:r>
-        <w:t xml:space="preserve">a </w:t>
-      </w:r>
-      <w:proofErr w:type="spellStart"/>
-      <w:r>
-        <w:t>Lumisty</w:t>
-      </w:r>
-      <w:proofErr w:type="spellEnd"/>
+        <w:t>a Lumisty</w:t>
+      </w:r>
       <w:r>
         <w:t xml:space="preserve"> MFY 2555 </w:t>
       </w:r>
@@ -4312,29 +4107,13 @@
         <w:fldChar w:fldCharType="end"/>
       </w:r>
       <w:r>
-        <w:t xml:space="preserve"> which has a 240x320 transparent OLED display at 167 </w:t>
-      </w:r>
-      <w:proofErr w:type="spellStart"/>
-      <w:r>
-        <w:t>ppi</w:t>
-      </w:r>
-      <w:proofErr w:type="spellEnd"/>
-      <w:r>
-        <w:t>.</w:t>
+        <w:t xml:space="preserve"> which has a 240x320 transparent OLED display at 167 ppi.</w:t>
       </w:r>
       <w:r>
         <w:t xml:space="preserve"> The phone display is covered in acrylic and with a total XXX mm thickness.</w:t>
       </w:r>
       <w:r>
-        <w:t xml:space="preserve"> The test-bed has a holder for the displays at YYY </w:t>
-      </w:r>
-      <w:proofErr w:type="spellStart"/>
-      <w:r>
-        <w:t>cms</w:t>
-      </w:r>
-      <w:proofErr w:type="spellEnd"/>
-      <w:r>
-        <w:t xml:space="preserve"> in front of the background LCD</w:t>
+        <w:t xml:space="preserve"> The test-bed has a holder for the displays at YYY cms in front of the background LCD</w:t>
       </w:r>
       <w:r>
         <w:t xml:space="preserve">. </w:t>
@@ -4348,15 +4127,7 @@
         <w:t xml:space="preserve">To collect data </w:t>
       </w:r>
       <w:r>
-        <w:t xml:space="preserve">we used a Konica Minolta CS-200 luminance and color meter at a 0.2 degrees angle (standard observer angle). The colorimeter sits at XXX </w:t>
-      </w:r>
-      <w:proofErr w:type="spellStart"/>
-      <w:r>
-        <w:t>cms</w:t>
-      </w:r>
-      <w:proofErr w:type="spellEnd"/>
-      <w:r>
-        <w:t xml:space="preserve"> from the see-through </w:t>
+        <w:t xml:space="preserve">we used a Konica Minolta CS-200 luminance and color meter at a 0.2 degrees angle (standard observer angle). The colorimeter sits at XXX cms from the see-through </w:t>
       </w:r>
       <w:r>
         <w:t>display holder. All displays and colorimeter are connected to the same controlling computer and are kept from any outside light by an enclosure</w:t>
@@ -4415,11 +4186,7 @@
         <w:t>unveiling</w:t>
       </w:r>
       <w:r>
-        <w:t xml:space="preserve"> the </w:t>
-      </w:r>
-      <w:proofErr w:type="spellStart"/>
-      <w:r>
-        <w:t>f</w:t>
+        <w:t xml:space="preserve"> the f</w:t>
       </w:r>
       <w:r>
         <w:rPr>
@@ -4427,13 +4194,8 @@
         </w:rPr>
         <w:t>dDC</w:t>
       </w:r>
-      <w:proofErr w:type="spellEnd"/>
-      <w:r>
-        <w:t xml:space="preserve"> and </w:t>
-      </w:r>
-      <w:proofErr w:type="spellStart"/>
-      <w:r>
-        <w:t>f</w:t>
+      <w:r>
+        <w:t xml:space="preserve"> and f</w:t>
       </w:r>
       <w:r>
         <w:rPr>
@@ -4441,7 +4203,6 @@
         </w:rPr>
         <w:t>dBC</w:t>
       </w:r>
-      <w:proofErr w:type="spellEnd"/>
       <w:r>
         <w:t xml:space="preserve"> distortion functions of equation 2. </w:t>
       </w:r>
@@ -4717,11 +4478,7 @@
         <w:t xml:space="preserve">a </w:t>
       </w:r>
       <w:r>
-        <w:t xml:space="preserve">model of the </w:t>
-      </w:r>
-      <w:proofErr w:type="spellStart"/>
-      <w:r>
-        <w:t>f</w:t>
+        <w:t>model of the f</w:t>
       </w:r>
       <w:r>
         <w:rPr>
@@ -4729,7 +4486,6 @@
         </w:rPr>
         <w:t>dDC</w:t>
       </w:r>
-      <w:proofErr w:type="spellEnd"/>
       <w:r>
         <w:t xml:space="preserve"> distortion function called the binned-profile model (BP). The BP model </w:t>
       </w:r>
@@ -4754,13 +4510,8 @@
       <w:r>
         <w:t xml:space="preserve">LAB color space into boxes of 5×5×5 – a method proposed by </w:t>
       </w:r>
-      <w:proofErr w:type="spellStart"/>
-      <w:r>
-        <w:t>Heer</w:t>
-      </w:r>
-      <w:proofErr w:type="spellEnd"/>
-      <w:r>
-        <w:t xml:space="preserve"> and Stone </w:t>
+      <w:r>
+        <w:t xml:space="preserve">Heer and Stone </w:t>
       </w:r>
       <w:r>
         <w:fldChar w:fldCharType="begin"/>
@@ -5034,55 +4785,24 @@
                             <w:pPr>
                               <w:pStyle w:val="Text"/>
                             </w:pPr>
-                            <w:proofErr w:type="spellStart"/>
-                            <w:r>
-                              <w:t>display_foreground</w:t>
-                            </w:r>
-                            <w:proofErr w:type="spellEnd"/>
-                            <w:r>
-                              <w:t xml:space="preserve"> = lookup(display , binned_foreground)</w:t>
+                            <w:r>
+                              <w:t>display_foreground = lookup(display , binned_foreground)</w:t>
                             </w:r>
                           </w:p>
                           <w:p>
                             <w:pPr>
                               <w:pStyle w:val="Text"/>
                             </w:pPr>
-                            <w:proofErr w:type="gramStart"/>
-                            <w:r>
-                              <w:t>prediction</w:t>
-                            </w:r>
-                            <w:proofErr w:type="gramEnd"/>
-                            <w:r>
-                              <w:t xml:space="preserve"> = </w:t>
-                            </w:r>
-                            <w:proofErr w:type="spellStart"/>
-                            <w:r>
-                              <w:t>addXYZ</w:t>
-                            </w:r>
-                            <w:proofErr w:type="spellEnd"/>
-                            <w:r>
-                              <w:t>(</w:t>
-                            </w:r>
-                            <w:proofErr w:type="spellStart"/>
-                            <w:r>
-                              <w:t>display_foreground</w:t>
-                            </w:r>
-                            <w:proofErr w:type="spellEnd"/>
-                            <w:r>
-                              <w:t>, background)</w:t>
+                            <w:r>
+                              <w:t>prediction = addXYZ(display_foreground, background)</w:t>
                             </w:r>
                           </w:p>
                           <w:p>
                             <w:pPr>
                               <w:pStyle w:val="Text"/>
                             </w:pPr>
-                            <w:proofErr w:type="gramStart"/>
-                            <w:r>
-                              <w:t>return</w:t>
-                            </w:r>
-                            <w:proofErr w:type="gramEnd"/>
-                            <w:r>
-                              <w:t xml:space="preserve"> prediction</w:t>
+                            <w:r>
+                              <w:t>return prediction</w:t>
                             </w:r>
                           </w:p>
                           <w:p>
@@ -5141,55 +4861,24 @@
                       <w:pPr>
                         <w:pStyle w:val="Text"/>
                       </w:pPr>
-                      <w:proofErr w:type="spellStart"/>
-                      <w:r>
-                        <w:t>display_foreground</w:t>
-                      </w:r>
-                      <w:proofErr w:type="spellEnd"/>
-                      <w:r>
-                        <w:t xml:space="preserve"> = lookup(display , binned_foreground)</w:t>
+                      <w:r>
+                        <w:t>display_foreground = lookup(display , binned_foreground)</w:t>
                       </w:r>
                     </w:p>
                     <w:p>
                       <w:pPr>
                         <w:pStyle w:val="Text"/>
                       </w:pPr>
-                      <w:proofErr w:type="gramStart"/>
-                      <w:r>
-                        <w:t>prediction</w:t>
-                      </w:r>
-                      <w:proofErr w:type="gramEnd"/>
-                      <w:r>
-                        <w:t xml:space="preserve"> = </w:t>
-                      </w:r>
-                      <w:proofErr w:type="spellStart"/>
-                      <w:r>
-                        <w:t>addXYZ</w:t>
-                      </w:r>
-                      <w:proofErr w:type="spellEnd"/>
-                      <w:r>
-                        <w:t>(</w:t>
-                      </w:r>
-                      <w:proofErr w:type="spellStart"/>
-                      <w:r>
-                        <w:t>display_foreground</w:t>
-                      </w:r>
-                      <w:proofErr w:type="spellEnd"/>
-                      <w:r>
-                        <w:t>, background)</w:t>
+                      <w:r>
+                        <w:t>prediction = addXYZ(display_foreground, background)</w:t>
                       </w:r>
                     </w:p>
                     <w:p>
                       <w:pPr>
                         <w:pStyle w:val="Text"/>
                       </w:pPr>
-                      <w:proofErr w:type="gramStart"/>
-                      <w:r>
-                        <w:t>return</w:t>
-                      </w:r>
-                      <w:proofErr w:type="gramEnd"/>
-                      <w:r>
-                        <w:t xml:space="preserve"> prediction</w:t>
+                      <w:r>
+                        <w:t>return prediction</w:t>
                       </w:r>
                     </w:p>
                     <w:p>
@@ -5344,47 +5033,24 @@
                               <w:pStyle w:val="Text"/>
                               <w:ind w:firstLine="0"/>
                             </w:pPr>
-                            <w:proofErr w:type="spellStart"/>
-                            <w:r>
-                              <w:t>DM_prediction</w:t>
-                            </w:r>
-                            <w:proofErr w:type="spellEnd"/>
-                            <w:r>
-                              <w:t>(foreground, background)</w:t>
+                            <w:r>
+                              <w:t>DM_prediction(foreground, background)</w:t>
                             </w:r>
                           </w:p>
                           <w:p>
                             <w:pPr>
                               <w:pStyle w:val="Text"/>
                             </w:pPr>
-                            <w:proofErr w:type="gramStart"/>
-                            <w:r>
-                              <w:t>prediction</w:t>
-                            </w:r>
-                            <w:proofErr w:type="gramEnd"/>
-                            <w:r>
-                              <w:t xml:space="preserve"> = </w:t>
-                            </w:r>
-                            <w:proofErr w:type="spellStart"/>
-                            <w:r>
-                              <w:t>addXYZ</w:t>
-                            </w:r>
-                            <w:proofErr w:type="spellEnd"/>
-                            <w:r>
-                              <w:t>(foreground, background)</w:t>
+                            <w:r>
+                              <w:t>prediction = addXYZ(foreground, background)</w:t>
                             </w:r>
                           </w:p>
                           <w:p>
                             <w:pPr>
                               <w:pStyle w:val="Text"/>
                             </w:pPr>
-                            <w:proofErr w:type="gramStart"/>
-                            <w:r>
-                              <w:t>return</w:t>
-                            </w:r>
-                            <w:proofErr w:type="gramEnd"/>
-                            <w:r>
-                              <w:t xml:space="preserve"> prediction</w:t>
+                            <w:r>
+                              <w:t>return prediction</w:t>
                             </w:r>
                           </w:p>
                           <w:p>
@@ -5421,47 +5087,24 @@
                         <w:pStyle w:val="Text"/>
                         <w:ind w:firstLine="0"/>
                       </w:pPr>
-                      <w:proofErr w:type="spellStart"/>
-                      <w:r>
-                        <w:t>DM_prediction</w:t>
-                      </w:r>
-                      <w:proofErr w:type="spellEnd"/>
-                      <w:r>
-                        <w:t>(foreground, background)</w:t>
+                      <w:r>
+                        <w:t>DM_prediction(foreground, background)</w:t>
                       </w:r>
                     </w:p>
                     <w:p>
                       <w:pPr>
                         <w:pStyle w:val="Text"/>
                       </w:pPr>
-                      <w:proofErr w:type="gramStart"/>
-                      <w:r>
-                        <w:t>prediction</w:t>
-                      </w:r>
-                      <w:proofErr w:type="gramEnd"/>
-                      <w:r>
-                        <w:t xml:space="preserve"> = </w:t>
-                      </w:r>
-                      <w:proofErr w:type="spellStart"/>
-                      <w:r>
-                        <w:t>addXYZ</w:t>
-                      </w:r>
-                      <w:proofErr w:type="spellEnd"/>
-                      <w:r>
-                        <w:t>(foreground, background)</w:t>
+                      <w:r>
+                        <w:t>prediction = addXYZ(foreground, background)</w:t>
                       </w:r>
                     </w:p>
                     <w:p>
                       <w:pPr>
                         <w:pStyle w:val="Text"/>
                       </w:pPr>
-                      <w:proofErr w:type="gramStart"/>
-                      <w:r>
-                        <w:t>return</w:t>
-                      </w:r>
-                      <w:proofErr w:type="gramEnd"/>
-                      <w:r>
-                        <w:t xml:space="preserve"> prediction</w:t>
+                      <w:r>
+                        <w:t>return prediction</w:t>
                       </w:r>
                     </w:p>
                     <w:p>
@@ -5497,11 +5140,7 @@
         <w:pStyle w:val="Text"/>
       </w:pPr>
       <w:r>
-        <w:t xml:space="preserve">Chromatic adaptation transformation (CAT) is an established method to estimate the actual colors a display can reproduce based on the brightest white it can emit. In other words, CAT could potentially account for the </w:t>
-      </w:r>
-      <w:proofErr w:type="spellStart"/>
-      <w:r>
-        <w:t>f</w:t>
+        <w:t>Chromatic adaptation transformation (CAT) is an established method to estimate the actual colors a display can reproduce based on the brightest white it can emit. In other words, CAT could potentially account for the f</w:t>
       </w:r>
       <w:r>
         <w:rPr>
@@ -5509,17 +5148,8 @@
         </w:rPr>
         <w:t>dDC</w:t>
       </w:r>
-      <w:proofErr w:type="spellEnd"/>
-      <w:r>
-        <w:t xml:space="preserve"> distortion function of see-through displays. CAT is based on matrices and researchers have proposed CAT models which rely on different matrices. We chose three popular CAT models for our investigations on color blending: CAT1, CAT2 and CAT3. We selected those models due their </w:t>
-      </w:r>
-      <w:proofErr w:type="spellStart"/>
-      <w:r>
-        <w:t>populatiry</w:t>
-      </w:r>
-      <w:proofErr w:type="spellEnd"/>
-      <w:r>
-        <w:t xml:space="preserve"> in the literature and as a representative set of their kind. Listing 3 presents how we used CAT models for our blending predictions; we transformed the foreground color using the CAT matrix before adding it to the background.</w:t>
+      <w:r>
+        <w:t xml:space="preserve"> distortion function of see-through displays. CAT is based on matrices and researchers have proposed CAT models which rely on different matrices. We chose three popular CAT models for our investigations on color blending: CAT1, CAT2 and CAT3. We selected those models due their populatiry in the literature and as a representative set of their kind. Listing 3 presents how we used CAT models for our blending predictions; we transformed the foreground color using the CAT matrix before adding it to the background.</w:t>
       </w:r>
     </w:p>
     <w:p>
@@ -5622,81 +5252,32 @@
                               <w:pStyle w:val="Text"/>
                               <w:ind w:firstLine="0"/>
                             </w:pPr>
-                            <w:proofErr w:type="spellStart"/>
-                            <w:r>
-                              <w:t>CAT_prediction</w:t>
-                            </w:r>
-                            <w:proofErr w:type="spellEnd"/>
-                            <w:r>
-                              <w:t>(</w:t>
-                            </w:r>
-                            <w:proofErr w:type="spellStart"/>
-                            <w:r>
-                              <w:t>CATmatrix</w:t>
-                            </w:r>
-                            <w:proofErr w:type="spellEnd"/>
-                            <w:r>
-                              <w:t>, foreground, background)</w:t>
+                            <w:r>
+                              <w:t>CAT_prediction(CATmatrix, foreground, background)</w:t>
                             </w:r>
                           </w:p>
                           <w:p>
                             <w:pPr>
                               <w:pStyle w:val="Text"/>
                             </w:pPr>
-                            <w:proofErr w:type="spellStart"/>
-                            <w:r>
-                              <w:t>cat_foreground</w:t>
-                            </w:r>
-                            <w:proofErr w:type="spellEnd"/>
-                            <w:r>
-                              <w:t xml:space="preserve"> = foreground × </w:t>
-                            </w:r>
-                            <w:proofErr w:type="spellStart"/>
-                            <w:r>
-                              <w:t>CATmatrix</w:t>
-                            </w:r>
-                            <w:proofErr w:type="spellEnd"/>
+                            <w:r>
+                              <w:t>cat_foreground = foreground × CATmatrix</w:t>
+                            </w:r>
                           </w:p>
                           <w:p>
                             <w:pPr>
                               <w:pStyle w:val="Text"/>
                             </w:pPr>
-                            <w:proofErr w:type="gramStart"/>
-                            <w:r>
-                              <w:t>prediction</w:t>
-                            </w:r>
-                            <w:proofErr w:type="gramEnd"/>
-                            <w:r>
-                              <w:t xml:space="preserve"> = </w:t>
-                            </w:r>
-                            <w:proofErr w:type="spellStart"/>
-                            <w:r>
-                              <w:t>addXYZ</w:t>
-                            </w:r>
-                            <w:proofErr w:type="spellEnd"/>
-                            <w:r>
-                              <w:t>(</w:t>
-                            </w:r>
-                            <w:proofErr w:type="spellStart"/>
-                            <w:r>
-                              <w:t>cat_foreground</w:t>
-                            </w:r>
-                            <w:proofErr w:type="spellEnd"/>
-                            <w:r>
-                              <w:t>, background)</w:t>
+                            <w:r>
+                              <w:t>prediction = addXYZ(cat_foreground, background)</w:t>
                             </w:r>
                           </w:p>
                           <w:p>
                             <w:pPr>
                               <w:pStyle w:val="Text"/>
                             </w:pPr>
-                            <w:proofErr w:type="gramStart"/>
-                            <w:r>
-                              <w:t>return</w:t>
-                            </w:r>
-                            <w:proofErr w:type="gramEnd"/>
-                            <w:r>
-                              <w:t xml:space="preserve"> prediction</w:t>
+                            <w:r>
+                              <w:t>return prediction</w:t>
                             </w:r>
                           </w:p>
                           <w:p>
@@ -5733,81 +5314,32 @@
                         <w:pStyle w:val="Text"/>
                         <w:ind w:firstLine="0"/>
                       </w:pPr>
-                      <w:proofErr w:type="spellStart"/>
-                      <w:r>
-                        <w:t>CAT_prediction</w:t>
-                      </w:r>
-                      <w:proofErr w:type="spellEnd"/>
-                      <w:r>
-                        <w:t>(</w:t>
-                      </w:r>
-                      <w:proofErr w:type="spellStart"/>
-                      <w:r>
-                        <w:t>CATmatrix</w:t>
-                      </w:r>
-                      <w:proofErr w:type="spellEnd"/>
-                      <w:r>
-                        <w:t>, foreground, background)</w:t>
+                      <w:r>
+                        <w:t>CAT_prediction(CATmatrix, foreground, background)</w:t>
                       </w:r>
                     </w:p>
                     <w:p>
                       <w:pPr>
                         <w:pStyle w:val="Text"/>
                       </w:pPr>
-                      <w:proofErr w:type="spellStart"/>
-                      <w:r>
-                        <w:t>cat_foreground</w:t>
-                      </w:r>
-                      <w:proofErr w:type="spellEnd"/>
-                      <w:r>
-                        <w:t xml:space="preserve"> = foreground × </w:t>
-                      </w:r>
-                      <w:proofErr w:type="spellStart"/>
-                      <w:r>
-                        <w:t>CATmatrix</w:t>
-                      </w:r>
-                      <w:proofErr w:type="spellEnd"/>
+                      <w:r>
+                        <w:t>cat_foreground = foreground × CATmatrix</w:t>
+                      </w:r>
                     </w:p>
                     <w:p>
                       <w:pPr>
                         <w:pStyle w:val="Text"/>
                       </w:pPr>
-                      <w:proofErr w:type="gramStart"/>
-                      <w:r>
-                        <w:t>prediction</w:t>
-                      </w:r>
-                      <w:proofErr w:type="gramEnd"/>
-                      <w:r>
-                        <w:t xml:space="preserve"> = </w:t>
-                      </w:r>
-                      <w:proofErr w:type="spellStart"/>
-                      <w:r>
-                        <w:t>addXYZ</w:t>
-                      </w:r>
-                      <w:proofErr w:type="spellEnd"/>
-                      <w:r>
-                        <w:t>(</w:t>
-                      </w:r>
-                      <w:proofErr w:type="spellStart"/>
-                      <w:r>
-                        <w:t>cat_foreground</w:t>
-                      </w:r>
-                      <w:proofErr w:type="spellEnd"/>
-                      <w:r>
-                        <w:t>, background)</w:t>
+                      <w:r>
+                        <w:t>prediction = addXYZ(cat_foreground, background)</w:t>
                       </w:r>
                     </w:p>
                     <w:p>
                       <w:pPr>
                         <w:pStyle w:val="Text"/>
                       </w:pPr>
-                      <w:proofErr w:type="gramStart"/>
-                      <w:r>
-                        <w:t>return</w:t>
-                      </w:r>
-                      <w:proofErr w:type="gramEnd"/>
-                      <w:r>
-                        <w:t xml:space="preserve"> prediction</w:t>
+                      <w:r>
+                        <w:t>return prediction</w:t>
                       </w:r>
                     </w:p>
                     <w:p>
@@ -6142,15 +5674,7 @@
       </w:r>
       <w:r>
         <w:lastRenderedPageBreak/>
-        <w:t xml:space="preserve">measured the XYZ white points of the </w:t>
-      </w:r>
-      <w:proofErr w:type="spellStart"/>
-      <w:r>
-        <w:t>lumisty</w:t>
-      </w:r>
-      <w:proofErr w:type="spellEnd"/>
-      <w:r>
-        <w:t xml:space="preserve"> surface at 5 different points , One near the each of the display’s four corners and one in the center to see the change in content due to projection angle. At each of the 5 points the white points for the both the projector remained the same.  Then we chose to point the colorimeter at the center of the display for to facilitate the content display.</w:t>
+        <w:t>measured the XYZ white points of the lumisty surface at 5 different points , One near the each of the display’s four corners and one in the center to see the change in content due to projection angle. At each of the 5 points the white points for the both the projector remained the same.  Then we chose to point the colorimeter at the center of the display for to facilitate the content display.</w:t>
       </w:r>
     </w:p>
     <w:p>
@@ -6730,15 +6254,7 @@
         <w:pStyle w:val="Text"/>
       </w:pPr>
       <w:r>
-        <w:t xml:space="preserve">We took the average out of 100 measures white point measurement for each condition.  The background’s white point was calibrated to D65 and it was measured as (0.9504, 1, </w:t>
-      </w:r>
-      <w:proofErr w:type="gramStart"/>
-      <w:r>
-        <w:t>1.0888</w:t>
-      </w:r>
-      <w:proofErr w:type="gramEnd"/>
-      <w:r>
-        <w:t>).</w:t>
+        <w:t>We took the average out of 100 measures white point measurement for each condition.  The background’s white point was calibrated to D65 and it was measured as (0.9504, 1, 1.0888).</w:t>
       </w:r>
     </w:p>
     <w:p>
@@ -7849,15 +7365,7 @@
         <w:pStyle w:val="Text"/>
       </w:pPr>
       <w:r>
-        <w:t xml:space="preserve">   For color prediction 827 colors which are equality spread across the perpetually different color space where chosen in random. These DC where shown under the influence of the 23 Macbeth chart background colors that can be reproduced in </w:t>
-      </w:r>
-      <w:proofErr w:type="spellStart"/>
-      <w:r>
-        <w:t>sRGB</w:t>
-      </w:r>
-      <w:proofErr w:type="spellEnd"/>
-      <w:r>
-        <w:t xml:space="preserve"> gamut.  The color blends were measured using colorimeter place in front of the display.</w:t>
+        <w:t xml:space="preserve">   For color prediction 827 colors which are equality spread across the perpetually different color space where chosen in random. These DC where shown under the influence of the 23 Macbeth chart background colors that can be reproduced in sRGB gamut.  The color blends were measured using colorimeter place in front of the display.</w:t>
       </w:r>
     </w:p>
     <w:p>
@@ -7982,13 +7490,8 @@
         <w:t>of the background. As shown in [</w:t>
       </w:r>
       <w:r>
-        <w:t xml:space="preserve">Ashdown, </w:t>
-      </w:r>
-      <w:proofErr w:type="spellStart"/>
-      <w:r>
-        <w:t>Menk</w:t>
-      </w:r>
-      <w:proofErr w:type="spellEnd"/>
+        <w:t>Ashdown, Menk</w:t>
+      </w:r>
       <w:r>
         <w:t xml:space="preserve">] with these </w:t>
       </w:r>
@@ -8227,13 +7730,8 @@
                               <w:pStyle w:val="Text"/>
                               <w:ind w:firstLine="0"/>
                             </w:pPr>
-                            <w:proofErr w:type="spellStart"/>
-                            <w:r>
-                              <w:t>Driect_preservation</w:t>
-                            </w:r>
-                            <w:proofErr w:type="spellEnd"/>
-                            <w:r>
-                              <w:t>(foreground, background)</w:t>
+                            <w:r>
+                              <w:t>Driect_preservation(foreground, background)</w:t>
                             </w:r>
                           </w:p>
                           <w:p>
@@ -8259,15 +7757,7 @@
                               <w:pStyle w:val="Text"/>
                             </w:pPr>
                             <w:r>
-                              <w:t xml:space="preserve">//Check ColorToShow  with respect to </w:t>
-                            </w:r>
-                            <w:proofErr w:type="spellStart"/>
-                            <w:r>
-                              <w:t>sRGB</w:t>
-                            </w:r>
-                            <w:proofErr w:type="spellEnd"/>
-                            <w:r>
-                              <w:t xml:space="preserve">  the gamut </w:t>
+                              <w:t xml:space="preserve">//Check ColorToShow  with respect to sRGB  the gamut </w:t>
                             </w:r>
                           </w:p>
                           <w:p>
@@ -8289,25 +7779,16 @@
                             </w:pPr>
                             <w:r>
                               <w:tab/>
-                            </w:r>
-                            <w:proofErr w:type="gramStart"/>
-                            <w:r>
-                              <w:t>return</w:t>
-                            </w:r>
-                            <w:proofErr w:type="gramEnd"/>
-                            <w:r>
-                              <w:t xml:space="preserve"> ColorToShow</w:t>
+                              <w:t>return ColorToShow</w:t>
                             </w:r>
                           </w:p>
                           <w:p>
                             <w:pPr>
                               <w:pStyle w:val="Text"/>
                             </w:pPr>
-                            <w:proofErr w:type="gramStart"/>
                             <w:r>
                               <w:t>else</w:t>
                             </w:r>
-                            <w:proofErr w:type="gramEnd"/>
                           </w:p>
                           <w:p>
                             <w:pPr>
@@ -8315,15 +7796,7 @@
                             </w:pPr>
                             <w:r>
                               <w:tab/>
-                              <w:t>ColorToShow=</w:t>
-                            </w:r>
-                            <w:proofErr w:type="spellStart"/>
-                            <w:r>
-                              <w:t>NearestLABInRGBSpace</w:t>
-                            </w:r>
-                            <w:proofErr w:type="spellEnd"/>
-                            <w:r>
-                              <w:t xml:space="preserve">  </w:t>
+                              <w:t xml:space="preserve">ColorToShow=NearestLABInRGBSpace  </w:t>
                             </w:r>
                           </w:p>
                           <w:p>
@@ -8335,13 +7808,8 @@
                             <w:pPr>
                               <w:pStyle w:val="Text"/>
                             </w:pPr>
-                            <w:proofErr w:type="gramStart"/>
-                            <w:r>
-                              <w:t>return</w:t>
-                            </w:r>
-                            <w:proofErr w:type="gramEnd"/>
-                            <w:r>
-                              <w:t xml:space="preserve"> ColorToShow</w:t>
+                            <w:r>
+                              <w:t>return ColorToShow</w:t>
                             </w:r>
                           </w:p>
                           <w:p>
@@ -8378,13 +7846,8 @@
                         <w:pStyle w:val="Text"/>
                         <w:ind w:firstLine="0"/>
                       </w:pPr>
-                      <w:proofErr w:type="spellStart"/>
-                      <w:r>
-                        <w:t>Driect_preservation</w:t>
-                      </w:r>
-                      <w:proofErr w:type="spellEnd"/>
-                      <w:r>
-                        <w:t>(foreground, background)</w:t>
+                      <w:r>
+                        <w:t>Driect_preservation(foreground, background)</w:t>
                       </w:r>
                     </w:p>
                     <w:p>
@@ -8410,15 +7873,7 @@
                         <w:pStyle w:val="Text"/>
                       </w:pPr>
                       <w:r>
-                        <w:t xml:space="preserve">//Check ColorToShow  with respect to </w:t>
-                      </w:r>
-                      <w:proofErr w:type="spellStart"/>
-                      <w:r>
-                        <w:t>sRGB</w:t>
-                      </w:r>
-                      <w:proofErr w:type="spellEnd"/>
-                      <w:r>
-                        <w:t xml:space="preserve">  the gamut </w:t>
+                        <w:t xml:space="preserve">//Check ColorToShow  with respect to sRGB  the gamut </w:t>
                       </w:r>
                     </w:p>
                     <w:p>
@@ -8440,25 +7895,16 @@
                       </w:pPr>
                       <w:r>
                         <w:tab/>
-                      </w:r>
-                      <w:proofErr w:type="gramStart"/>
-                      <w:r>
-                        <w:t>return</w:t>
-                      </w:r>
-                      <w:proofErr w:type="gramEnd"/>
-                      <w:r>
-                        <w:t xml:space="preserve"> ColorToShow</w:t>
+                        <w:t>return ColorToShow</w:t>
                       </w:r>
                     </w:p>
                     <w:p>
                       <w:pPr>
                         <w:pStyle w:val="Text"/>
                       </w:pPr>
-                      <w:proofErr w:type="gramStart"/>
                       <w:r>
                         <w:t>else</w:t>
                       </w:r>
-                      <w:proofErr w:type="gramEnd"/>
                     </w:p>
                     <w:p>
                       <w:pPr>
@@ -8466,15 +7912,7 @@
                       </w:pPr>
                       <w:r>
                         <w:tab/>
-                        <w:t>ColorToShow=</w:t>
-                      </w:r>
-                      <w:proofErr w:type="spellStart"/>
-                      <w:r>
-                        <w:t>NearestLABInRGBSpace</w:t>
-                      </w:r>
-                      <w:proofErr w:type="spellEnd"/>
-                      <w:r>
-                        <w:t xml:space="preserve">  </w:t>
+                        <w:t xml:space="preserve">ColorToShow=NearestLABInRGBSpace  </w:t>
                       </w:r>
                     </w:p>
                     <w:p>
@@ -8486,13 +7924,8 @@
                       <w:pPr>
                         <w:pStyle w:val="Text"/>
                       </w:pPr>
-                      <w:proofErr w:type="gramStart"/>
-                      <w:r>
-                        <w:t>return</w:t>
-                      </w:r>
-                      <w:proofErr w:type="gramEnd"/>
-                      <w:r>
-                        <w:t xml:space="preserve"> ColorToShow</w:t>
+                      <w:r>
+                        <w:t>return ColorToShow</w:t>
                       </w:r>
                     </w:p>
                     <w:p>
@@ -8527,44 +7960,7 @@
         <w:pStyle w:val="Text"/>
       </w:pPr>
       <w:r>
-        <w:t>Although the previous work have used direct model as the solution to correct color [</w:t>
-      </w:r>
-      <w:proofErr w:type="spellStart"/>
-      <w:r>
-        <w:t>Weiland</w:t>
-      </w:r>
-      <w:proofErr w:type="spellEnd"/>
-      <w:r>
-        <w:t xml:space="preserve">] or have suggested as a </w:t>
-      </w:r>
-      <w:r>
-        <w:t>possible</w:t>
-      </w:r>
-      <w:r>
-        <w:t xml:space="preserve"> approach to correct color</w:t>
-      </w:r>
-      <w:r>
-        <w:t>[</w:t>
-      </w:r>
-      <w:proofErr w:type="spellStart"/>
-      <w:r>
-        <w:t>gabbard</w:t>
-      </w:r>
-      <w:proofErr w:type="spellEnd"/>
-      <w:r>
-        <w:t>]</w:t>
-      </w:r>
-      <w:r>
-        <w:t xml:space="preserve">. As the results </w:t>
-      </w:r>
-      <w:r>
-        <w:t>from</w:t>
-      </w:r>
-      <w:r>
-        <w:t xml:space="preserve"> our study on model precisions accuracy shows</w:t>
-      </w:r>
-      <w:r>
-        <w:t xml:space="preserve"> how the screen changes the background and how the display shows the colors have a very high influence on the color blending.</w:t>
+        <w:t>Although the previous work have used direct model as the solution to correct color [Weiland] or have suggested as a possible approach to correct color[gabbard]. As the results from our study on model precisions accuracy shows how the screen changes the background and how the display shows the colors have a very high influence on the color blending.</w:t>
       </w:r>
       <w:r>
         <w:t xml:space="preserve"> </w:t>
@@ -8661,19 +8057,8 @@
         <w:t xml:space="preserve"> which was proven to be accurate to choose a color</w:t>
       </w:r>
       <w:r>
-        <w:t xml:space="preserve">. Such that the color chosen </w:t>
-      </w:r>
-      <w:r>
-        <w:t>will produce best possible  result</w:t>
-      </w:r>
-      <w:r>
-        <w:t xml:space="preserve"> </w:t>
-      </w:r>
-      <w:bookmarkStart w:id="14" w:name="_GoBack"/>
-      <w:r>
-        <w:t xml:space="preserve"> </w:t>
-      </w:r>
-      <w:bookmarkEnd w:id="14"/>
+        <w:t xml:space="preserve">. Such that the color chosen will produce best possible  result  </w:t>
+      </w:r>
       <w:r>
         <w:t xml:space="preserve">on </w:t>
       </w:r>
@@ -10059,16 +9444,1008 @@
         <w:pStyle w:val="Text"/>
       </w:pPr>
       <w:r>
-        <w:t>Colors that can be corrected regardless of the background</w:t>
-      </w:r>
-    </w:p>
-    <w:p>
-      <w:pPr>
-        <w:pStyle w:val="Text"/>
-      </w:pPr>
-      <w:r>
-        <w:t>Camera-based color correction</w:t>
-      </w:r>
+        <w:t xml:space="preserve">Our Aim in this work was to look into the factors that are influencing color blending and to preserve the digital colors </w:t>
+      </w:r>
+      <w:r>
+        <w:t>being influenced by the background. On arriv</w:t>
+      </w:r>
+      <w:r>
+        <w:t>ing at algorithm</w:t>
+      </w:r>
+      <w:r>
+        <w:t xml:space="preserve"> that can preserve colo</w:t>
+      </w:r>
+      <w:r>
+        <w:t xml:space="preserve">r under almost ideal situations, we have shown degree to which colors can be preserved under varying background situations. In this section we would like to discuss the </w:t>
+      </w:r>
+    </w:p>
+    <w:p>
+      <w:pPr>
+        <w:pStyle w:val="Text"/>
+      </w:pPr>
+    </w:p>
+    <w:p>
+      <w:pPr>
+        <w:pStyle w:val="Text"/>
+      </w:pPr>
+      <w:r>
+        <w:rPr>
+          <w:noProof/>
+          <w:lang w:val="en-CA" w:eastAsia="en-CA"/>
+        </w:rPr>
+        <w:lastRenderedPageBreak/>
+        <mc:AlternateContent>
+          <mc:Choice Requires="wps">
+            <w:drawing>
+              <wp:anchor distT="0" distB="0" distL="114300" distR="114300" simplePos="0" relativeHeight="251684864" behindDoc="0" locked="0" layoutInCell="1" allowOverlap="1" wp14:anchorId="6BE125E3" wp14:editId="37775A78">
+                <wp:simplePos x="0" y="0"/>
+                <wp:positionH relativeFrom="margin">
+                  <wp:posOffset>-93345</wp:posOffset>
+                </wp:positionH>
+                <wp:positionV relativeFrom="margin">
+                  <wp:posOffset>-269240</wp:posOffset>
+                </wp:positionV>
+                <wp:extent cx="6625590" cy="2801620"/>
+                <wp:effectExtent l="0" t="0" r="3810" b="0"/>
+                <wp:wrapSquare wrapText="bothSides"/>
+                <wp:docPr id="10" name="Text Box 24"/>
+                <wp:cNvGraphicFramePr>
+                  <a:graphicFrameLocks xmlns:a="http://schemas.openxmlformats.org/drawingml/2006/main"/>
+                </wp:cNvGraphicFramePr>
+                <a:graphic xmlns:a="http://schemas.openxmlformats.org/drawingml/2006/main">
+                  <a:graphicData uri="http://schemas.microsoft.com/office/word/2010/wordprocessingShape">
+                    <wps:wsp>
+                      <wps:cNvSpPr txBox="1">
+                        <a:spLocks noChangeArrowheads="1"/>
+                      </wps:cNvSpPr>
+                      <wps:spPr bwMode="auto">
+                        <a:xfrm>
+                          <a:off x="0" y="0"/>
+                          <a:ext cx="6625590" cy="2801620"/>
+                        </a:xfrm>
+                        <a:prstGeom prst="rect">
+                          <a:avLst/>
+                        </a:prstGeom>
+                        <a:solidFill>
+                          <a:srgbClr val="FFFFFF"/>
+                        </a:solidFill>
+                        <a:ln>
+                          <a:noFill/>
+                        </a:ln>
+                        <a:extLst>
+                          <a:ext uri="{91240B29-F687-4F45-9708-019B960494DF}">
+                            <a14:hiddenLine xmlns:a14="http://schemas.microsoft.com/office/drawing/2010/main" w="9525">
+                              <a:solidFill>
+                                <a:srgbClr val="000000"/>
+                              </a:solidFill>
+                              <a:miter lim="800000"/>
+                              <a:headEnd/>
+                              <a:tailEnd/>
+                            </a14:hiddenLine>
+                          </a:ext>
+                        </a:extLst>
+                      </wps:spPr>
+                      <wps:txbx>
+                        <w:txbxContent>
+                          <w:p>
+                            <w:pPr>
+                              <w:keepNext/>
+                            </w:pPr>
+                            <w:r>
+                              <w:rPr>
+                                <w:noProof/>
+                                <w:lang w:eastAsia="en-CA"/>
+                              </w:rPr>
+                              <w:drawing>
+                                <wp:inline distT="0" distB="0" distL="0" distR="0">
+                                  <wp:extent cx="6432550" cy="2202815"/>
+                                  <wp:effectExtent l="0" t="0" r="6350" b="6985"/>
+                                  <wp:docPr id="35" name="Picture 35"/>
+                                  <wp:cNvGraphicFramePr>
+                                    <a:graphicFrameLocks xmlns:a="http://schemas.openxmlformats.org/drawingml/2006/main" noChangeAspect="1"/>
+                                  </wp:cNvGraphicFramePr>
+                                  <a:graphic xmlns:a="http://schemas.openxmlformats.org/drawingml/2006/main">
+                                    <a:graphicData uri="http://schemas.openxmlformats.org/drawingml/2006/picture">
+                                      <pic:pic xmlns:pic="http://schemas.openxmlformats.org/drawingml/2006/picture">
+                                        <pic:nvPicPr>
+                                          <pic:cNvPr id="0" name="Picture 5"/>
+                                          <pic:cNvPicPr>
+                                            <a:picLocks noChangeAspect="1" noChangeArrowheads="1"/>
+                                          </pic:cNvPicPr>
+                                        </pic:nvPicPr>
+                                        <pic:blipFill>
+                                          <a:blip r:embed="rId25">
+                                            <a:extLst>
+                                              <a:ext uri="{28A0092B-C50C-407E-A947-70E740481C1C}">
+                                                <a14:useLocalDpi xmlns:a14="http://schemas.microsoft.com/office/drawing/2010/main" val="0"/>
+                                              </a:ext>
+                                            </a:extLst>
+                                          </a:blip>
+                                          <a:srcRect/>
+                                          <a:stretch>
+                                            <a:fillRect/>
+                                          </a:stretch>
+                                        </pic:blipFill>
+                                        <pic:spPr bwMode="auto">
+                                          <a:xfrm>
+                                            <a:off x="0" y="0"/>
+                                            <a:ext cx="6432550" cy="2202815"/>
+                                          </a:xfrm>
+                                          <a:prstGeom prst="rect">
+                                            <a:avLst/>
+                                          </a:prstGeom>
+                                          <a:noFill/>
+                                          <a:ln>
+                                            <a:noFill/>
+                                          </a:ln>
+                                        </pic:spPr>
+                                      </pic:pic>
+                                    </a:graphicData>
+                                  </a:graphic>
+                                </wp:inline>
+                              </w:drawing>
+                            </w:r>
+                          </w:p>
+                          <w:p>
+                            <w:pPr>
+                              <w:pStyle w:val="Caption"/>
+                              <w:numPr>
+                                <w:ilvl w:val="0"/>
+                                <w:numId w:val="0"/>
+                              </w:numPr>
+                              <w:jc w:val="left"/>
+                            </w:pPr>
+                            <w:r>
+                              <w:t xml:space="preserve">Figure </w:t>
+                            </w:r>
+                            <w:r>
+                              <w:t>8</w:t>
+                            </w:r>
+                            <w:r>
+                              <w:t xml:space="preserve">. </w:t>
+                            </w:r>
+                            <w:r>
+                              <w:t xml:space="preserve">Heat map of the color all there displays (A) p2200, (B) </w:t>
+                            </w:r>
+                            <w:bookmarkStart w:id="14" w:name="_GoBack"/>
+                            <w:bookmarkEnd w:id="14"/>
+                            <w:r>
+                              <w:t xml:space="preserve">p3700, (C) s800. Where light blue indicates the color which are well compensated with progressive darker shade of blue representing less accuracy in compensation </w:t>
+                            </w:r>
+                          </w:p>
+                        </w:txbxContent>
+                      </wps:txbx>
+                      <wps:bodyPr rot="0" vert="horz" wrap="square" lIns="91440" tIns="45720" rIns="91440" bIns="45720" anchor="t" anchorCtr="0" upright="1">
+                        <a:noAutofit/>
+                      </wps:bodyPr>
+                    </wps:wsp>
+                  </a:graphicData>
+                </a:graphic>
+                <wp14:sizeRelH relativeFrom="margin">
+                  <wp14:pctWidth>0</wp14:pctWidth>
+                </wp14:sizeRelH>
+                <wp14:sizeRelV relativeFrom="margin">
+                  <wp14:pctHeight>0</wp14:pctHeight>
+                </wp14:sizeRelV>
+              </wp:anchor>
+            </w:drawing>
+          </mc:Choice>
+          <mc:Fallback>
+            <w:pict>
+              <v:shape id="_x0000_s1043" type="#_x0000_t202" style="position:absolute;left:0;text-align:left;margin-left:-7.35pt;margin-top:-21.2pt;width:521.7pt;height:220.6pt;z-index:251684864;visibility:visible;mso-wrap-style:square;mso-width-percent:0;mso-height-percent:0;mso-wrap-distance-left:9pt;mso-wrap-distance-top:0;mso-wrap-distance-right:9pt;mso-wrap-distance-bottom:0;mso-position-horizontal:absolute;mso-position-horizontal-relative:margin;mso-position-vertical:absolute;mso-position-vertical-relative:margin;mso-width-percent:0;mso-height-percent:0;mso-width-relative:margin;mso-height-relative:margin;v-text-anchor:top" o:gfxdata="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" stroked="f">
+                <v:textbox>
+                  <w:txbxContent>
+                    <w:p>
+                      <w:pPr>
+                        <w:keepNext/>
+                      </w:pPr>
+                      <w:r>
+                        <w:rPr>
+                          <w:noProof/>
+                          <w:lang w:eastAsia="en-CA"/>
+                        </w:rPr>
+                        <w:drawing>
+                          <wp:inline distT="0" distB="0" distL="0" distR="0">
+                            <wp:extent cx="6432550" cy="2202815"/>
+                            <wp:effectExtent l="0" t="0" r="6350" b="6985"/>
+                            <wp:docPr id="35" name="Picture 35"/>
+                            <wp:cNvGraphicFramePr>
+                              <a:graphicFrameLocks xmlns:a="http://schemas.openxmlformats.org/drawingml/2006/main" noChangeAspect="1"/>
+                            </wp:cNvGraphicFramePr>
+                            <a:graphic xmlns:a="http://schemas.openxmlformats.org/drawingml/2006/main">
+                              <a:graphicData uri="http://schemas.openxmlformats.org/drawingml/2006/picture">
+                                <pic:pic xmlns:pic="http://schemas.openxmlformats.org/drawingml/2006/picture">
+                                  <pic:nvPicPr>
+                                    <pic:cNvPr id="0" name="Picture 5"/>
+                                    <pic:cNvPicPr>
+                                      <a:picLocks noChangeAspect="1" noChangeArrowheads="1"/>
+                                    </pic:cNvPicPr>
+                                  </pic:nvPicPr>
+                                  <pic:blipFill>
+                                    <a:blip r:embed="rId25">
+                                      <a:extLst>
+                                        <a:ext uri="{28A0092B-C50C-407E-A947-70E740481C1C}">
+                                          <a14:useLocalDpi xmlns:a14="http://schemas.microsoft.com/office/drawing/2010/main" val="0"/>
+                                        </a:ext>
+                                      </a:extLst>
+                                    </a:blip>
+                                    <a:srcRect/>
+                                    <a:stretch>
+                                      <a:fillRect/>
+                                    </a:stretch>
+                                  </pic:blipFill>
+                                  <pic:spPr bwMode="auto">
+                                    <a:xfrm>
+                                      <a:off x="0" y="0"/>
+                                      <a:ext cx="6432550" cy="2202815"/>
+                                    </a:xfrm>
+                                    <a:prstGeom prst="rect">
+                                      <a:avLst/>
+                                    </a:prstGeom>
+                                    <a:noFill/>
+                                    <a:ln>
+                                      <a:noFill/>
+                                    </a:ln>
+                                  </pic:spPr>
+                                </pic:pic>
+                              </a:graphicData>
+                            </a:graphic>
+                          </wp:inline>
+                        </w:drawing>
+                      </w:r>
+                    </w:p>
+                    <w:p>
+                      <w:pPr>
+                        <w:pStyle w:val="Caption"/>
+                        <w:numPr>
+                          <w:ilvl w:val="0"/>
+                          <w:numId w:val="0"/>
+                        </w:numPr>
+                        <w:jc w:val="left"/>
+                      </w:pPr>
+                      <w:r>
+                        <w:t xml:space="preserve">Figure </w:t>
+                      </w:r>
+                      <w:r>
+                        <w:t>8</w:t>
+                      </w:r>
+                      <w:r>
+                        <w:t xml:space="preserve">. </w:t>
+                      </w:r>
+                      <w:r>
+                        <w:t xml:space="preserve">Heat map of the color all there displays (A) p2200, (B) </w:t>
+                      </w:r>
+                      <w:bookmarkStart w:id="15" w:name="_GoBack"/>
+                      <w:bookmarkEnd w:id="15"/>
+                      <w:r>
+                        <w:t xml:space="preserve">p3700, (C) s800. Where light blue indicates the color which are well compensated with progressive darker shade of blue representing less accuracy in compensation </w:t>
+                      </w:r>
+                    </w:p>
+                  </w:txbxContent>
+                </v:textbox>
+                <w10:wrap type="square" anchorx="margin" anchory="margin"/>
+              </v:shape>
+            </w:pict>
+          </mc:Fallback>
+        </mc:AlternateContent>
+      </w:r>
+      <w:r>
+        <w:t xml:space="preserve">impact of our findings with focus on wider adaptation of see-through displays to view legible contents. </w:t>
+      </w:r>
+    </w:p>
+    <w:p>
+      <w:pPr>
+        <w:pStyle w:val="Text"/>
+      </w:pPr>
+    </w:p>
+    <w:p>
+      <w:pPr>
+        <w:pStyle w:val="Text"/>
+      </w:pPr>
+      <w:r>
+        <w:t xml:space="preserve">With recent development in augmented reality hardware, it won’t be long before the see-through displays in being used for every day actives like GPS navigation[], social networking[] , Museum[]. In all these scenarios the user interface in these displays are going to be designed by designer who till this point have been familiar with designing contents in a medium where the color they use are chosen for selected purposes. </w:t>
+      </w:r>
+      <w:r>
+        <w:t xml:space="preserve">We envision that content design for see-though display needs to be designed based on themes. For example as shown in the figure 8 , most colors  which are preserved well irrespective of the background are in the so called hue neutral area or the LAB space. </w:t>
+      </w:r>
+      <w:r>
+        <w:t xml:space="preserve"> </w:t>
+      </w:r>
+    </w:p>
+    <w:p>
+      <w:pPr>
+        <w:pStyle w:val="Text"/>
+      </w:pPr>
+    </w:p>
+    <w:p>
+      <w:pPr>
+        <w:pStyle w:val="Text"/>
+      </w:pPr>
+    </w:p>
+    <w:p>
+      <w:pPr>
+        <w:pStyle w:val="Text"/>
+      </w:pPr>
+    </w:p>
+    <w:p>
+      <w:pPr>
+        <w:pStyle w:val="Text"/>
+      </w:pPr>
+    </w:p>
+    <w:p>
+      <w:pPr>
+        <w:pStyle w:val="Text"/>
+      </w:pPr>
+    </w:p>
+    <w:p>
+      <w:pPr>
+        <w:pStyle w:val="Text"/>
+      </w:pPr>
+    </w:p>
+    <w:p>
+      <w:pPr>
+        <w:pStyle w:val="Text"/>
+      </w:pPr>
+    </w:p>
+    <w:p>
+      <w:pPr>
+        <w:pStyle w:val="Text"/>
+      </w:pPr>
+    </w:p>
+    <w:p>
+      <w:pPr>
+        <w:pStyle w:val="Text"/>
+      </w:pPr>
+    </w:p>
+    <w:p>
+      <w:pPr>
+        <w:pStyle w:val="Text"/>
+      </w:pPr>
+    </w:p>
+    <w:p>
+      <w:pPr>
+        <w:pStyle w:val="Text"/>
+      </w:pPr>
+    </w:p>
+    <w:p>
+      <w:pPr>
+        <w:pStyle w:val="Text"/>
+      </w:pPr>
+    </w:p>
+    <w:p>
+      <w:pPr>
+        <w:pStyle w:val="Text"/>
+      </w:pPr>
+    </w:p>
+    <w:p>
+      <w:pPr>
+        <w:pStyle w:val="Text"/>
+      </w:pPr>
+    </w:p>
+    <w:p>
+      <w:pPr>
+        <w:pStyle w:val="Text"/>
+      </w:pPr>
+    </w:p>
+    <w:p>
+      <w:pPr>
+        <w:pStyle w:val="Text"/>
+      </w:pPr>
+    </w:p>
+    <w:p>
+      <w:pPr>
+        <w:pStyle w:val="Text"/>
+      </w:pPr>
+    </w:p>
+    <w:p>
+      <w:pPr>
+        <w:pStyle w:val="Text"/>
+      </w:pPr>
+    </w:p>
+    <w:p>
+      <w:pPr>
+        <w:pStyle w:val="Text"/>
+      </w:pPr>
+    </w:p>
+    <w:p>
+      <w:pPr>
+        <w:pStyle w:val="Text"/>
+      </w:pPr>
+    </w:p>
+    <w:p>
+      <w:pPr>
+        <w:pStyle w:val="Text"/>
+      </w:pPr>
+    </w:p>
+    <w:p>
+      <w:pPr>
+        <w:pStyle w:val="Text"/>
+      </w:pPr>
+    </w:p>
+    <w:p>
+      <w:pPr>
+        <w:pStyle w:val="Text"/>
+      </w:pPr>
+    </w:p>
+    <w:p>
+      <w:pPr>
+        <w:pStyle w:val="Text"/>
+      </w:pPr>
+    </w:p>
+    <w:p>
+      <w:pPr>
+        <w:pStyle w:val="Text"/>
+      </w:pPr>
+    </w:p>
+    <w:p>
+      <w:pPr>
+        <w:pStyle w:val="Text"/>
+      </w:pPr>
+    </w:p>
+    <w:p>
+      <w:pPr>
+        <w:pStyle w:val="Text"/>
+      </w:pPr>
+    </w:p>
+    <w:p>
+      <w:pPr>
+        <w:pStyle w:val="Text"/>
+      </w:pPr>
+    </w:p>
+    <w:p>
+      <w:pPr>
+        <w:pStyle w:val="Text"/>
+      </w:pPr>
+    </w:p>
+    <w:p>
+      <w:pPr>
+        <w:pStyle w:val="Text"/>
+      </w:pPr>
+    </w:p>
+    <w:p>
+      <w:pPr>
+        <w:pStyle w:val="Text"/>
+      </w:pPr>
+    </w:p>
+    <w:p>
+      <w:pPr>
+        <w:pStyle w:val="Text"/>
+      </w:pPr>
+    </w:p>
+    <w:p>
+      <w:pPr>
+        <w:pStyle w:val="Text"/>
+      </w:pPr>
+    </w:p>
+    <w:p>
+      <w:pPr>
+        <w:pStyle w:val="Text"/>
+      </w:pPr>
+    </w:p>
+    <w:p>
+      <w:pPr>
+        <w:pStyle w:val="Text"/>
+      </w:pPr>
+    </w:p>
+    <w:p>
+      <w:pPr>
+        <w:pStyle w:val="Text"/>
+      </w:pPr>
+    </w:p>
+    <w:p>
+      <w:pPr>
+        <w:pStyle w:val="Text"/>
+      </w:pPr>
+    </w:p>
+    <w:p>
+      <w:pPr>
+        <w:pStyle w:val="Text"/>
+      </w:pPr>
+    </w:p>
+    <w:p>
+      <w:pPr>
+        <w:pStyle w:val="Text"/>
+      </w:pPr>
+    </w:p>
+    <w:p>
+      <w:pPr>
+        <w:pStyle w:val="Text"/>
+      </w:pPr>
+    </w:p>
+    <w:p>
+      <w:pPr>
+        <w:pStyle w:val="Text"/>
+      </w:pPr>
+    </w:p>
+    <w:p>
+      <w:pPr>
+        <w:pStyle w:val="Text"/>
+      </w:pPr>
+    </w:p>
+    <w:p>
+      <w:pPr>
+        <w:pStyle w:val="Text"/>
+      </w:pPr>
+    </w:p>
+    <w:p>
+      <w:pPr>
+        <w:pStyle w:val="Text"/>
+      </w:pPr>
+    </w:p>
+    <w:p>
+      <w:pPr>
+        <w:pStyle w:val="Text"/>
+      </w:pPr>
+    </w:p>
+    <w:p>
+      <w:pPr>
+        <w:pStyle w:val="Text"/>
+      </w:pPr>
+    </w:p>
+    <w:p>
+      <w:pPr>
+        <w:pStyle w:val="Text"/>
+      </w:pPr>
+    </w:p>
+    <w:p>
+      <w:pPr>
+        <w:pStyle w:val="Text"/>
+      </w:pPr>
+    </w:p>
+    <w:p>
+      <w:pPr>
+        <w:pStyle w:val="Text"/>
+      </w:pPr>
+    </w:p>
+    <w:p>
+      <w:pPr>
+        <w:pStyle w:val="Text"/>
+      </w:pPr>
+    </w:p>
+    <w:p>
+      <w:pPr>
+        <w:pStyle w:val="Text"/>
+      </w:pPr>
+    </w:p>
+    <w:p>
+      <w:pPr>
+        <w:pStyle w:val="Text"/>
+      </w:pPr>
+    </w:p>
+    <w:p>
+      <w:pPr>
+        <w:pStyle w:val="Text"/>
+      </w:pPr>
+    </w:p>
+    <w:p>
+      <w:pPr>
+        <w:pStyle w:val="Text"/>
+      </w:pPr>
+    </w:p>
+    <w:p>
+      <w:pPr>
+        <w:pStyle w:val="Text"/>
+      </w:pPr>
+    </w:p>
+    <w:p>
+      <w:pPr>
+        <w:pStyle w:val="Text"/>
+      </w:pPr>
+    </w:p>
+    <w:p>
+      <w:pPr>
+        <w:pStyle w:val="Text"/>
+      </w:pPr>
+    </w:p>
+    <w:p>
+      <w:pPr>
+        <w:pStyle w:val="Text"/>
+      </w:pPr>
+    </w:p>
+    <w:p>
+      <w:pPr>
+        <w:pStyle w:val="Text"/>
+      </w:pPr>
+    </w:p>
+    <w:p>
+      <w:pPr>
+        <w:pStyle w:val="Text"/>
+      </w:pPr>
+    </w:p>
+    <w:p>
+      <w:pPr>
+        <w:pStyle w:val="Text"/>
+      </w:pPr>
+    </w:p>
+    <w:p>
+      <w:pPr>
+        <w:pStyle w:val="Text"/>
+      </w:pPr>
+    </w:p>
+    <w:p>
+      <w:pPr>
+        <w:pStyle w:val="Text"/>
+      </w:pPr>
+    </w:p>
+    <w:p>
+      <w:pPr>
+        <w:pStyle w:val="Text"/>
+      </w:pPr>
+    </w:p>
+    <w:p>
+      <w:pPr>
+        <w:pStyle w:val="Text"/>
+      </w:pPr>
+    </w:p>
+    <w:p>
+      <w:pPr>
+        <w:pStyle w:val="Text"/>
+      </w:pPr>
+    </w:p>
+    <w:p>
+      <w:pPr>
+        <w:pStyle w:val="Text"/>
+      </w:pPr>
+    </w:p>
+    <w:p>
+      <w:pPr>
+        <w:pStyle w:val="Text"/>
+      </w:pPr>
+    </w:p>
+    <w:p>
+      <w:pPr>
+        <w:pStyle w:val="Text"/>
+      </w:pPr>
+    </w:p>
+    <w:p>
+      <w:pPr>
+        <w:pStyle w:val="Text"/>
+      </w:pPr>
+    </w:p>
+    <w:p>
+      <w:pPr>
+        <w:pStyle w:val="Text"/>
+      </w:pPr>
+    </w:p>
+    <w:p>
+      <w:pPr>
+        <w:pStyle w:val="Text"/>
+      </w:pPr>
+    </w:p>
+    <w:p>
+      <w:pPr>
+        <w:pStyle w:val="Text"/>
+      </w:pPr>
+    </w:p>
+    <w:p>
+      <w:pPr>
+        <w:pStyle w:val="Text"/>
+      </w:pPr>
+    </w:p>
+    <w:p>
+      <w:pPr>
+        <w:pStyle w:val="Text"/>
+      </w:pPr>
+    </w:p>
+    <w:p>
+      <w:pPr>
+        <w:pStyle w:val="Text"/>
+      </w:pPr>
+    </w:p>
+    <w:p>
+      <w:pPr>
+        <w:pStyle w:val="Text"/>
+      </w:pPr>
+    </w:p>
+    <w:p>
+      <w:pPr>
+        <w:pStyle w:val="Text"/>
+      </w:pPr>
+    </w:p>
+    <w:p>
+      <w:pPr>
+        <w:pStyle w:val="Text"/>
+      </w:pPr>
+    </w:p>
+    <w:p>
+      <w:pPr>
+        <w:pStyle w:val="Text"/>
+      </w:pPr>
+    </w:p>
+    <w:p>
+      <w:pPr>
+        <w:pStyle w:val="Text"/>
+      </w:pPr>
+    </w:p>
+    <w:p>
+      <w:pPr>
+        <w:pStyle w:val="Text"/>
+      </w:pPr>
+    </w:p>
+    <w:p>
+      <w:pPr>
+        <w:pStyle w:val="Text"/>
+      </w:pPr>
+    </w:p>
+    <w:p>
+      <w:pPr>
+        <w:pStyle w:val="Text"/>
+      </w:pPr>
+    </w:p>
+    <w:p>
+      <w:pPr>
+        <w:pStyle w:val="Text"/>
+      </w:pPr>
+    </w:p>
+    <w:p>
+      <w:pPr>
+        <w:pStyle w:val="Text"/>
+      </w:pPr>
+    </w:p>
+    <w:p>
+      <w:pPr>
+        <w:pStyle w:val="Text"/>
+      </w:pPr>
+    </w:p>
+    <w:p>
+      <w:pPr>
+        <w:pStyle w:val="Text"/>
+      </w:pPr>
+    </w:p>
+    <w:p>
+      <w:pPr>
+        <w:pStyle w:val="Text"/>
+      </w:pPr>
+    </w:p>
+    <w:p>
+      <w:pPr>
+        <w:pStyle w:val="Text"/>
+      </w:pPr>
+    </w:p>
+    <w:p>
+      <w:pPr>
+        <w:pStyle w:val="Text"/>
+      </w:pPr>
+    </w:p>
+    <w:p>
+      <w:pPr>
+        <w:pStyle w:val="Text"/>
+      </w:pPr>
+    </w:p>
+    <w:p>
+      <w:pPr>
+        <w:pStyle w:val="Text"/>
+      </w:pPr>
+    </w:p>
+    <w:p>
+      <w:pPr>
+        <w:pStyle w:val="Text"/>
+      </w:pPr>
+    </w:p>
+    <w:p>
+      <w:pPr>
+        <w:pStyle w:val="Text"/>
+      </w:pPr>
+    </w:p>
+    <w:p>
+      <w:pPr>
+        <w:pStyle w:val="Text"/>
+      </w:pPr>
+    </w:p>
+    <w:p>
+      <w:pPr>
+        <w:pStyle w:val="Text"/>
+      </w:pPr>
+    </w:p>
+    <w:p>
+      <w:pPr>
+        <w:pStyle w:val="Text"/>
+      </w:pPr>
+    </w:p>
+    <w:p>
+      <w:pPr>
+        <w:pStyle w:val="Text"/>
+      </w:pPr>
+    </w:p>
+    <w:p>
+      <w:pPr>
+        <w:pStyle w:val="Text"/>
+      </w:pPr>
+    </w:p>
+    <w:p>
+      <w:pPr>
+        <w:pStyle w:val="Text"/>
+      </w:pPr>
+    </w:p>
+    <w:p>
+      <w:pPr>
+        <w:pStyle w:val="Text"/>
+      </w:pPr>
+    </w:p>
+    <w:p>
+      <w:pPr>
+        <w:pStyle w:val="Text"/>
+      </w:pPr>
+    </w:p>
+    <w:p>
+      <w:pPr>
+        <w:pStyle w:val="Text"/>
+      </w:pPr>
+    </w:p>
+    <w:p>
+      <w:pPr>
+        <w:pStyle w:val="Text"/>
+      </w:pPr>
+    </w:p>
+    <w:p>
+      <w:pPr>
+        <w:pStyle w:val="Text"/>
+      </w:pPr>
+    </w:p>
+    <w:p>
+      <w:pPr>
+        <w:pStyle w:val="Text"/>
+      </w:pPr>
+    </w:p>
+    <w:p>
+      <w:pPr>
+        <w:pStyle w:val="Text"/>
+      </w:pPr>
+    </w:p>
+    <w:p>
+      <w:pPr>
+        <w:pStyle w:val="Text"/>
+      </w:pPr>
+    </w:p>
+    <w:p>
+      <w:pPr>
+        <w:pStyle w:val="Text"/>
+      </w:pPr>
+    </w:p>
+    <w:p>
+      <w:pPr>
+        <w:pStyle w:val="Text"/>
+      </w:pPr>
+    </w:p>
+    <w:p>
+      <w:pPr>
+        <w:pStyle w:val="Text"/>
+      </w:pPr>
+    </w:p>
+    <w:p>
+      <w:pPr>
+        <w:pStyle w:val="Text"/>
+      </w:pPr>
+    </w:p>
+    <w:p>
+      <w:pPr>
+        <w:pStyle w:val="Text"/>
+      </w:pPr>
+    </w:p>
+    <w:p>
+      <w:pPr>
+        <w:pStyle w:val="Text"/>
+      </w:pPr>
+    </w:p>
+    <w:p>
+      <w:pPr>
+        <w:pStyle w:val="Text"/>
+      </w:pPr>
+    </w:p>
+    <w:p>
+      <w:pPr>
+        <w:pStyle w:val="Text"/>
+      </w:pPr>
+    </w:p>
+    <w:p>
+      <w:pPr>
+        <w:pStyle w:val="Text"/>
+      </w:pPr>
+    </w:p>
+    <w:p>
+      <w:pPr>
+        <w:pStyle w:val="Text"/>
+      </w:pPr>
+    </w:p>
+    <w:p>
+      <w:pPr>
+        <w:pStyle w:val="Text"/>
+      </w:pPr>
+    </w:p>
+    <w:p>
+      <w:pPr>
+        <w:pStyle w:val="Text"/>
+      </w:pPr>
+    </w:p>
+    <w:p>
+      <w:pPr>
+        <w:pStyle w:val="Text"/>
+      </w:pPr>
+    </w:p>
+    <w:p>
+      <w:pPr>
+        <w:pStyle w:val="Text"/>
+      </w:pPr>
+    </w:p>
+    <w:p>
+      <w:pPr>
+        <w:pStyle w:val="Text"/>
+      </w:pPr>
+    </w:p>
+    <w:p>
+      <w:pPr>
+        <w:pStyle w:val="Text"/>
+      </w:pPr>
+    </w:p>
+    <w:p>
+      <w:pPr>
+        <w:pStyle w:val="Text"/>
+      </w:pPr>
+    </w:p>
+    <w:p>
+      <w:pPr>
+        <w:pStyle w:val="Text"/>
+      </w:pPr>
+    </w:p>
+    <w:p>
+      <w:pPr>
+        <w:pStyle w:val="Text"/>
+      </w:pPr>
+    </w:p>
+    <w:p>
+      <w:pPr>
+        <w:pStyle w:val="Text"/>
+      </w:pPr>
+    </w:p>
+    <w:p>
+      <w:pPr>
+        <w:pStyle w:val="Text"/>
+      </w:pPr>
+    </w:p>
+    <w:p>
+      <w:pPr>
+        <w:pStyle w:val="Text"/>
+      </w:pPr>
+    </w:p>
+    <w:p>
+      <w:pPr>
+        <w:pStyle w:val="Text"/>
+      </w:pPr>
+    </w:p>
+    <w:p>
+      <w:pPr>
+        <w:pStyle w:val="Text"/>
+      </w:pPr>
+    </w:p>
+    <w:p>
+      <w:pPr>
+        <w:pStyle w:val="Text"/>
+      </w:pPr>
+    </w:p>
+    <w:p>
+      <w:pPr>
+        <w:pStyle w:val="Text"/>
+      </w:pPr>
+    </w:p>
+    <w:p>
+      <w:pPr>
+        <w:pStyle w:val="Text"/>
+      </w:pPr>
+    </w:p>
+    <w:p>
+      <w:pPr>
+        <w:pStyle w:val="Text"/>
+      </w:pPr>
+    </w:p>
+    <w:p>
+      <w:pPr>
+        <w:pStyle w:val="Text"/>
+      </w:pPr>
+    </w:p>
+    <w:p>
+      <w:pPr>
+        <w:pStyle w:val="Text"/>
+      </w:pPr>
     </w:p>
     <w:p>
       <w:pPr>
@@ -10245,8 +10622,8 @@
         <w:pStyle w:val="Reference"/>
         <w:spacing w:after="0"/>
       </w:pPr>
-      <w:bookmarkStart w:id="15" w:name="_Ref351547952"/>
-      <w:bookmarkStart w:id="16" w:name="_Ref6979508"/>
+      <w:bookmarkStart w:id="16" w:name="_Ref351547952"/>
+      <w:bookmarkStart w:id="17" w:name="_Ref6979508"/>
       <w:r>
         <w:t>Azuma,</w:t>
       </w:r>
@@ -10254,57 +10631,32 @@
         <w:t xml:space="preserve"> R.,</w:t>
       </w:r>
       <w:r>
-        <w:t xml:space="preserve"> </w:t>
-      </w:r>
-      <w:proofErr w:type="spellStart"/>
-      <w:r>
-        <w:t>Baillot</w:t>
-      </w:r>
-      <w:proofErr w:type="spellEnd"/>
+        <w:t xml:space="preserve"> Baillot</w:t>
+      </w:r>
       <w:r>
         <w:t>, Y.</w:t>
       </w:r>
       <w:r>
-        <w:t xml:space="preserve">, </w:t>
-      </w:r>
-      <w:proofErr w:type="spellStart"/>
-      <w:r>
-        <w:t>Behringer</w:t>
-      </w:r>
-      <w:proofErr w:type="spellEnd"/>
+        <w:t>, Behringer</w:t>
+      </w:r>
       <w:r>
         <w:t>, R.</w:t>
       </w:r>
       <w:r>
-        <w:t xml:space="preserve">, </w:t>
-      </w:r>
-      <w:proofErr w:type="spellStart"/>
-      <w:r>
-        <w:t>Feiner</w:t>
-      </w:r>
-      <w:proofErr w:type="spellEnd"/>
+        <w:t>, Feiner</w:t>
+      </w:r>
       <w:r>
         <w:t>, S.</w:t>
       </w:r>
       <w:r>
-        <w:t xml:space="preserve">, </w:t>
-      </w:r>
-      <w:proofErr w:type="spellStart"/>
-      <w:r>
-        <w:t>Julier</w:t>
-      </w:r>
-      <w:proofErr w:type="spellEnd"/>
+        <w:t>, Julier</w:t>
+      </w:r>
       <w:r>
         <w:t>, S.</w:t>
       </w:r>
       <w:r>
-        <w:t xml:space="preserve">, and </w:t>
-      </w:r>
-      <w:proofErr w:type="spellStart"/>
-      <w:r>
-        <w:t>MacIntyre</w:t>
-      </w:r>
-      <w:proofErr w:type="spellEnd"/>
+        <w:t>, and MacIntyre</w:t>
+      </w:r>
       <w:r>
         <w:t>, B.</w:t>
       </w:r>
@@ -10312,40 +10664,25 @@
         <w:t xml:space="preserve"> 2001. Recent Advances in Augmented Reality. </w:t>
       </w:r>
       <w:r>
-        <w:t xml:space="preserve">IEEE </w:t>
-      </w:r>
-      <w:proofErr w:type="spellStart"/>
-      <w:r>
-        <w:t>Comput</w:t>
-      </w:r>
-      <w:proofErr w:type="spellEnd"/>
-      <w:r>
-        <w:t>. Graph. Appl. 21, 6.</w:t>
-      </w:r>
-      <w:bookmarkEnd w:id="15"/>
+        <w:t>IEEE Comput. Graph. Appl. 21, 6.</w:t>
+      </w:r>
+      <w:bookmarkEnd w:id="16"/>
     </w:p>
     <w:p>
       <w:pPr>
         <w:pStyle w:val="Reference"/>
         <w:spacing w:after="0"/>
       </w:pPr>
-      <w:bookmarkStart w:id="17" w:name="_Ref354247056"/>
-      <w:proofErr w:type="spellStart"/>
+      <w:bookmarkStart w:id="18" w:name="_Ref354247056"/>
       <w:r>
         <w:t>Bimber</w:t>
       </w:r>
-      <w:proofErr w:type="spellEnd"/>
       <w:r>
         <w:t>, O.,</w:t>
       </w:r>
       <w:r>
-        <w:t xml:space="preserve"> and </w:t>
-      </w:r>
-      <w:proofErr w:type="spellStart"/>
-      <w:r>
-        <w:t>Fröhlich</w:t>
-      </w:r>
-      <w:proofErr w:type="spellEnd"/>
+        <w:t xml:space="preserve"> and Fröhlich</w:t>
+      </w:r>
       <w:r>
         <w:t>, B</w:t>
       </w:r>
@@ -10358,31 +10695,24 @@
       <w:r>
         <w:t>ISMAR '02.</w:t>
       </w:r>
-      <w:bookmarkEnd w:id="17"/>
+      <w:bookmarkEnd w:id="18"/>
     </w:p>
     <w:p>
       <w:pPr>
         <w:pStyle w:val="Reference"/>
         <w:spacing w:after="0"/>
       </w:pPr>
-      <w:bookmarkStart w:id="18" w:name="_Ref349312273"/>
-      <w:bookmarkStart w:id="19" w:name="_Ref352948081"/>
-      <w:proofErr w:type="spellStart"/>
+      <w:bookmarkStart w:id="19" w:name="_Ref349312273"/>
+      <w:bookmarkStart w:id="20" w:name="_Ref352948081"/>
       <w:r>
         <w:t>Bimber</w:t>
       </w:r>
-      <w:proofErr w:type="spellEnd"/>
       <w:r>
         <w:t>, O.</w:t>
       </w:r>
       <w:r>
-        <w:t xml:space="preserve"> and </w:t>
-      </w:r>
-      <w:proofErr w:type="spellStart"/>
-      <w:r>
-        <w:t>Raskar</w:t>
-      </w:r>
-      <w:proofErr w:type="spellEnd"/>
+        <w:t xml:space="preserve"> and Raskar</w:t>
+      </w:r>
       <w:r>
         <w:t xml:space="preserve">, </w:t>
       </w:r>
@@ -10395,45 +10725,16 @@
       <w:r>
         <w:t>.</w:t>
       </w:r>
-      <w:bookmarkEnd w:id="18"/>
       <w:bookmarkEnd w:id="19"/>
+      <w:bookmarkEnd w:id="20"/>
     </w:p>
     <w:p>
       <w:pPr>
         <w:pStyle w:val="Reference"/>
         <w:spacing w:after="0"/>
       </w:pPr>
-      <w:proofErr w:type="spellStart"/>
-      <w:r>
-        <w:t>Bimber</w:t>
-      </w:r>
-      <w:proofErr w:type="spellEnd"/>
-      <w:r>
-        <w:t xml:space="preserve">, O., </w:t>
-      </w:r>
-      <w:proofErr w:type="spellStart"/>
-      <w:r>
-        <w:t>Emmerling</w:t>
-      </w:r>
-      <w:proofErr w:type="spellEnd"/>
-      <w:r>
-        <w:t xml:space="preserve">, A., and </w:t>
-      </w:r>
-      <w:proofErr w:type="spellStart"/>
-      <w:r>
-        <w:t>Klemmer</w:t>
-      </w:r>
-      <w:proofErr w:type="spellEnd"/>
-      <w:r>
-        <w:t>. T. Embedded Entertain-</w:t>
-      </w:r>
-      <w:proofErr w:type="spellStart"/>
-      <w:r>
-        <w:t>ment</w:t>
-      </w:r>
-      <w:proofErr w:type="spellEnd"/>
-      <w:r>
-        <w:t xml:space="preserve"> with Smart Projectors. IEEE Computer, 38(1):48–55, 2005.</w:t>
+      <w:r>
+        <w:t>Bimber, O., Emmerling, A., and Klemmer. T. Embedded Entertain-ment with Smart Projectors. IEEE Computer, 38(1):48–55, 2005.</w:t>
       </w:r>
     </w:p>
     <w:p>
@@ -10441,12 +10742,10 @@
         <w:pStyle w:val="Reference"/>
         <w:spacing w:after="0"/>
       </w:pPr>
-      <w:bookmarkStart w:id="20" w:name="_Ref354240716"/>
-      <w:proofErr w:type="spellStart"/>
+      <w:bookmarkStart w:id="21" w:name="_Ref354240716"/>
       <w:r>
         <w:t>Cakmakci</w:t>
       </w:r>
-      <w:proofErr w:type="spellEnd"/>
       <w:r>
         <w:t>, O.</w:t>
       </w:r>
@@ -10480,102 +10779,63 @@
       <w:r>
         <w:t>.</w:t>
       </w:r>
-      <w:bookmarkEnd w:id="20"/>
+      <w:bookmarkEnd w:id="21"/>
     </w:p>
     <w:p>
       <w:pPr>
         <w:pStyle w:val="Reference"/>
         <w:spacing w:after="0"/>
       </w:pPr>
-      <w:bookmarkStart w:id="21" w:name="_Ref351547954"/>
-      <w:proofErr w:type="spellStart"/>
-      <w:r>
-        <w:lastRenderedPageBreak/>
+      <w:bookmarkStart w:id="22" w:name="_Ref351547954"/>
+      <w:r>
         <w:t>Carmigniani</w:t>
       </w:r>
-      <w:proofErr w:type="spellEnd"/>
       <w:r>
         <w:t>, J.</w:t>
       </w:r>
       <w:r>
-        <w:t xml:space="preserve">, </w:t>
-      </w:r>
-      <w:proofErr w:type="spellStart"/>
-      <w:r>
-        <w:t>Furht</w:t>
-      </w:r>
-      <w:proofErr w:type="spellEnd"/>
+        <w:t>, Furht</w:t>
+      </w:r>
       <w:r>
         <w:t>, B.</w:t>
       </w:r>
       <w:r>
-        <w:t xml:space="preserve">, </w:t>
-      </w:r>
-      <w:proofErr w:type="spellStart"/>
-      <w:r>
-        <w:t>Anisetti</w:t>
-      </w:r>
-      <w:proofErr w:type="spellEnd"/>
+        <w:t>, Anisetti</w:t>
+      </w:r>
       <w:r>
         <w:t>, M.</w:t>
       </w:r>
       <w:r>
-        <w:t xml:space="preserve">, </w:t>
-      </w:r>
-      <w:proofErr w:type="spellStart"/>
-      <w:r>
-        <w:t>Ceravolo</w:t>
-      </w:r>
-      <w:proofErr w:type="spellEnd"/>
-      <w:r>
-        <w:t>,</w:t>
+        <w:t>, Ceravolo,</w:t>
       </w:r>
       <w:r>
         <w:t xml:space="preserve"> P.,</w:t>
       </w:r>
       <w:r>
-        <w:t xml:space="preserve"> </w:t>
-      </w:r>
-      <w:proofErr w:type="spellStart"/>
-      <w:r>
-        <w:t>Damiani</w:t>
-      </w:r>
-      <w:proofErr w:type="spellEnd"/>
-      <w:r>
-        <w:t xml:space="preserve">, </w:t>
+        <w:t xml:space="preserve"> Damiani, </w:t>
       </w:r>
       <w:r>
         <w:t xml:space="preserve">E., </w:t>
       </w:r>
       <w:r>
-        <w:t xml:space="preserve">and </w:t>
-      </w:r>
-      <w:proofErr w:type="spellStart"/>
-      <w:r>
-        <w:t>Ivkovic</w:t>
-      </w:r>
-      <w:proofErr w:type="spellEnd"/>
+        <w:t>and Ivkovic</w:t>
+      </w:r>
       <w:r>
         <w:t>, M</w:t>
       </w:r>
       <w:r>
         <w:t>. 2011. Augmented reality technologies, systems and applications. Multimedia Tools Appl. 51, 1.</w:t>
       </w:r>
-      <w:bookmarkEnd w:id="21"/>
+      <w:bookmarkEnd w:id="22"/>
     </w:p>
     <w:p>
       <w:pPr>
         <w:pStyle w:val="Reference"/>
         <w:spacing w:after="0"/>
       </w:pPr>
-      <w:bookmarkStart w:id="22" w:name="_Ref354163299"/>
-      <w:proofErr w:type="spellStart"/>
-      <w:r>
-        <w:t>Gabbard</w:t>
-      </w:r>
-      <w:proofErr w:type="spellEnd"/>
-      <w:r>
-        <w:t xml:space="preserve">, </w:t>
+      <w:bookmarkStart w:id="23" w:name="_Ref354163299"/>
+      <w:r>
+        <w:t xml:space="preserve">Gabbard, </w:t>
       </w:r>
       <w:r>
         <w:t xml:space="preserve">J.L., </w:t>
@@ -10587,13 +10847,8 @@
         <w:t>, J.E.</w:t>
       </w:r>
       <w:r>
-        <w:t xml:space="preserve">, </w:t>
-      </w:r>
-      <w:proofErr w:type="spellStart"/>
-      <w:r>
-        <w:t>Zedlitz</w:t>
-      </w:r>
-      <w:proofErr w:type="spellEnd"/>
+        <w:t>, Zedlitz</w:t>
+      </w:r>
       <w:r>
         <w:t>, J.</w:t>
       </w:r>
@@ -10615,53 +10870,17 @@
       <w:r>
         <w:t>.</w:t>
       </w:r>
-      <w:bookmarkStart w:id="23" w:name="_Ref353980184"/>
-      <w:bookmarkEnd w:id="22"/>
+      <w:bookmarkStart w:id="24" w:name="_Ref353980184"/>
+      <w:bookmarkEnd w:id="23"/>
     </w:p>
     <w:p>
       <w:pPr>
         <w:pStyle w:val="Reference"/>
         <w:spacing w:after="0"/>
       </w:pPr>
-      <w:proofErr w:type="spellStart"/>
-      <w:r>
-        <w:t>Grossberg</w:t>
-      </w:r>
-      <w:proofErr w:type="spellEnd"/>
-      <w:r>
-        <w:t xml:space="preserve">, M.D., </w:t>
-      </w:r>
-      <w:proofErr w:type="spellStart"/>
-      <w:r>
-        <w:t>Peri</w:t>
-      </w:r>
-      <w:proofErr w:type="spellEnd"/>
-      <w:r>
-        <w:t xml:space="preserve">, H., </w:t>
-      </w:r>
-      <w:proofErr w:type="spellStart"/>
-      <w:r>
-        <w:t>Nayar</w:t>
-      </w:r>
-      <w:proofErr w:type="spellEnd"/>
-      <w:r>
-        <w:t xml:space="preserve">, S.K., and </w:t>
-      </w:r>
-      <w:proofErr w:type="spellStart"/>
-      <w:r>
-        <w:t>Belhumeur</w:t>
-      </w:r>
-      <w:proofErr w:type="spellEnd"/>
-      <w:r>
-        <w:t xml:space="preserve">, P.N. Making one object look like another: controlling appearance using a projector-camera system. 2004. </w:t>
-      </w:r>
-      <w:proofErr w:type="gramStart"/>
-      <w:r>
-        <w:t>In</w:t>
-      </w:r>
-      <w:proofErr w:type="gramEnd"/>
-      <w:r>
-        <w:t xml:space="preserve"> Proc. CVPR 2004.</w:t>
+      <w:r>
+        <w:lastRenderedPageBreak/>
+        <w:t>Grossberg, M.D., Peri, H., Nayar, S.K., and Belhumeur, P.N. Making one object look like another: controlling appearance using a projector-camera system. 2004. In Proc. CVPR 2004.</w:t>
       </w:r>
       <w:r>
         <w:tab/>
@@ -10672,11 +10891,11 @@
         <w:pStyle w:val="Reference"/>
         <w:spacing w:after="0"/>
       </w:pPr>
-      <w:bookmarkStart w:id="24" w:name="_Ref354257597"/>
+      <w:bookmarkStart w:id="25" w:name="_Ref354257597"/>
       <w:r>
         <w:t xml:space="preserve">GSM arena. (2013, March 19). Lenovo S800 – Full phone specifications. (2011) [Website]. Retrieved from </w:t>
       </w:r>
-      <w:hyperlink r:id="rId25" w:history="1">
+      <w:hyperlink r:id="rId26" w:history="1">
         <w:r>
           <w:rPr>
             <w:rStyle w:val="Hyperlink"/>
@@ -10687,21 +10906,19 @@
       <w:r>
         <w:t>.</w:t>
       </w:r>
-      <w:bookmarkEnd w:id="16"/>
-      <w:bookmarkEnd w:id="23"/>
+      <w:bookmarkEnd w:id="17"/>
       <w:bookmarkEnd w:id="24"/>
+      <w:bookmarkEnd w:id="25"/>
     </w:p>
     <w:p>
       <w:pPr>
         <w:pStyle w:val="Reference"/>
         <w:spacing w:after="0"/>
       </w:pPr>
-      <w:bookmarkStart w:id="25" w:name="_Ref354331292"/>
-      <w:proofErr w:type="spellStart"/>
+      <w:bookmarkStart w:id="26" w:name="_Ref354331292"/>
       <w:r>
         <w:t>Heer</w:t>
       </w:r>
-      <w:proofErr w:type="spellEnd"/>
       <w:r>
         <w:t>, J.,</w:t>
       </w:r>
@@ -10723,19 +10940,17 @@
       <w:r>
         <w:t>.</w:t>
       </w:r>
-      <w:bookmarkEnd w:id="25"/>
+      <w:bookmarkEnd w:id="26"/>
     </w:p>
     <w:p>
       <w:pPr>
         <w:pStyle w:val="Reference"/>
         <w:spacing w:after="0"/>
       </w:pPr>
-      <w:bookmarkStart w:id="26" w:name="_Ref354248406"/>
-      <w:proofErr w:type="spellStart"/>
+      <w:bookmarkStart w:id="27" w:name="_Ref354248406"/>
       <w:r>
         <w:t>Inami</w:t>
       </w:r>
-      <w:proofErr w:type="spellEnd"/>
       <w:r>
         <w:t>, M.</w:t>
       </w:r>
@@ -10746,27 +10961,14 @@
         <w:t xml:space="preserve"> N.,</w:t>
       </w:r>
       <w:r>
-        <w:t xml:space="preserve"> </w:t>
-      </w:r>
-      <w:proofErr w:type="spellStart"/>
-      <w:r>
-        <w:t>Sekiguchi</w:t>
-      </w:r>
-      <w:proofErr w:type="spellEnd"/>
-      <w:r>
-        <w:t>,</w:t>
+        <w:t xml:space="preserve"> Sekiguchi,</w:t>
       </w:r>
       <w:r>
         <w:t xml:space="preserve"> D.,</w:t>
       </w:r>
       <w:r>
-        <w:t xml:space="preserve"> </w:t>
-      </w:r>
-      <w:proofErr w:type="spellStart"/>
-      <w:r>
-        <w:t>Yanagida</w:t>
-      </w:r>
-      <w:proofErr w:type="spellEnd"/>
+        <w:t xml:space="preserve"> Yanagida</w:t>
+      </w:r>
       <w:r>
         <w:t>, Y.</w:t>
       </w:r>
@@ -10777,26 +10979,13 @@
         <w:t xml:space="preserve">T., </w:t>
       </w:r>
       <w:r>
-        <w:t xml:space="preserve">and </w:t>
-      </w:r>
-      <w:proofErr w:type="spellStart"/>
-      <w:r>
-        <w:t>Tachi</w:t>
-      </w:r>
-      <w:proofErr w:type="spellEnd"/>
+        <w:t>and Tachi</w:t>
+      </w:r>
       <w:r>
         <w:t>, S.</w:t>
       </w:r>
       <w:r>
-        <w:t xml:space="preserve"> 2000. </w:t>
-      </w:r>
-      <w:proofErr w:type="spellStart"/>
-      <w:r>
-        <w:t>Visuo</w:t>
-      </w:r>
-      <w:proofErr w:type="spellEnd"/>
-      <w:r>
-        <w:t>-Haptic Display Using Head-Mounted Projector. In Proc</w:t>
+        <w:t xml:space="preserve"> 2000. Visuo-Haptic Display Using Head-Mounted Projector. In Proc</w:t>
       </w:r>
       <w:r>
         <w:t xml:space="preserve">. </w:t>
@@ -10804,14 +10993,14 @@
       <w:r>
         <w:t>VR '00. IEEE.</w:t>
       </w:r>
-      <w:bookmarkEnd w:id="26"/>
+      <w:bookmarkEnd w:id="27"/>
     </w:p>
     <w:p>
       <w:pPr>
         <w:pStyle w:val="Reference"/>
         <w:spacing w:after="0"/>
       </w:pPr>
-      <w:bookmarkStart w:id="27" w:name="_Ref354232024"/>
+      <w:bookmarkStart w:id="28" w:name="_Ref354232024"/>
       <w:r>
         <w:t>Kerr,</w:t>
       </w:r>
@@ -10825,15 +11014,7 @@
         <w:t xml:space="preserve"> M.D.,</w:t>
       </w:r>
       <w:r>
-        <w:t xml:space="preserve"> </w:t>
-      </w:r>
-      <w:proofErr w:type="spellStart"/>
-      <w:r>
-        <w:t>Teo</w:t>
-      </w:r>
-      <w:proofErr w:type="spellEnd"/>
-      <w:r>
-        <w:t>,</w:t>
+        <w:t xml:space="preserve"> Teo,</w:t>
       </w:r>
       <w:r>
         <w:t xml:space="preserve"> Y.,</w:t>
@@ -10857,26 +11038,13 @@
         <w:t xml:space="preserve"> J.,</w:t>
       </w:r>
       <w:r>
-        <w:t xml:space="preserve"> Ng-</w:t>
-      </w:r>
-      <w:proofErr w:type="spellStart"/>
-      <w:r>
-        <w:t>Thamrin</w:t>
-      </w:r>
-      <w:proofErr w:type="spellEnd"/>
+        <w:t xml:space="preserve"> Ng-Thamrin</w:t>
+      </w:r>
       <w:r>
         <w:t>, L.</w:t>
       </w:r>
       <w:r>
-        <w:t xml:space="preserve">, </w:t>
-      </w:r>
-      <w:proofErr w:type="spellStart"/>
-      <w:r>
-        <w:t>Thura-Myo</w:t>
-      </w:r>
-      <w:proofErr w:type="spellEnd"/>
-      <w:r>
-        <w:t xml:space="preserve">, </w:t>
+        <w:t xml:space="preserve">, Thura-Myo, </w:t>
       </w:r>
       <w:r>
         <w:t xml:space="preserve">T., </w:t>
@@ -10896,39 +11064,26 @@
       <w:r>
         <w:t>. ACM</w:t>
       </w:r>
-      <w:bookmarkStart w:id="28" w:name="_Ref354231814"/>
+      <w:bookmarkStart w:id="29" w:name="_Ref354231814"/>
       <w:r>
         <w:t>.</w:t>
       </w:r>
-      <w:bookmarkEnd w:id="27"/>
+      <w:bookmarkEnd w:id="28"/>
     </w:p>
     <w:p>
       <w:pPr>
         <w:pStyle w:val="Reference"/>
         <w:spacing w:after="0"/>
       </w:pPr>
-      <w:bookmarkStart w:id="29" w:name="_Ref354241508"/>
-      <w:proofErr w:type="spellStart"/>
-      <w:r>
-        <w:t>Kiyokawa</w:t>
-      </w:r>
-      <w:proofErr w:type="spellEnd"/>
-      <w:r>
-        <w:t>,</w:t>
+      <w:bookmarkStart w:id="30" w:name="_Ref354241508"/>
+      <w:r>
+        <w:t>Kiyokawa,</w:t>
       </w:r>
       <w:r>
         <w:t xml:space="preserve"> K.,</w:t>
       </w:r>
       <w:r>
-        <w:t xml:space="preserve"> </w:t>
-      </w:r>
-      <w:proofErr w:type="spellStart"/>
-      <w:r>
-        <w:t>Billinghurst</w:t>
-      </w:r>
-      <w:proofErr w:type="spellEnd"/>
-      <w:r>
-        <w:t>,</w:t>
+        <w:t xml:space="preserve"> Billinghurst,</w:t>
       </w:r>
       <w:r>
         <w:t xml:space="preserve"> M.,</w:t>
@@ -10954,22 +11109,20 @@
       <w:r>
         <w:t>.</w:t>
       </w:r>
-      <w:bookmarkEnd w:id="29"/>
+      <w:bookmarkEnd w:id="30"/>
     </w:p>
     <w:p>
       <w:pPr>
         <w:pStyle w:val="Reference"/>
         <w:spacing w:after="0"/>
       </w:pPr>
-      <w:bookmarkStart w:id="30" w:name="_Ref354242106"/>
-      <w:proofErr w:type="spellStart"/>
+      <w:bookmarkStart w:id="31" w:name="_Ref354242106"/>
       <w:r>
         <w:rPr>
           <w:lang w:eastAsia="en-CA"/>
         </w:rPr>
         <w:t>Kiyokawa</w:t>
       </w:r>
-      <w:proofErr w:type="spellEnd"/>
       <w:r>
         <w:rPr>
           <w:lang w:eastAsia="en-CA"/>
@@ -10980,16 +11133,8 @@
         <w:rPr>
           <w:lang w:eastAsia="en-CA"/>
         </w:rPr>
-        <w:t xml:space="preserve">, </w:t>
-      </w:r>
-      <w:proofErr w:type="spellStart"/>
-      <w:r>
-        <w:rPr>
-          <w:lang w:eastAsia="en-CA"/>
-        </w:rPr>
-        <w:t>Kurata</w:t>
-      </w:r>
-      <w:proofErr w:type="spellEnd"/>
+        <w:t>, Kurata</w:t>
+      </w:r>
       <w:r>
         <w:rPr>
           <w:lang w:eastAsia="en-CA"/>
@@ -11008,14 +11153,12 @@
         </w:rPr>
         <w:t xml:space="preserve">and </w:t>
       </w:r>
-      <w:proofErr w:type="spellStart"/>
       <w:r>
         <w:rPr>
           <w:lang w:eastAsia="en-CA"/>
         </w:rPr>
         <w:t>Ohno</w:t>
       </w:r>
-      <w:proofErr w:type="spellEnd"/>
       <w:r>
         <w:rPr>
           <w:lang w:eastAsia="en-CA"/>
@@ -11034,44 +11177,29 @@
         </w:rPr>
         <w:t>5, October 2001, Pages 765-779.</w:t>
       </w:r>
-      <w:bookmarkEnd w:id="30"/>
+      <w:bookmarkEnd w:id="31"/>
     </w:p>
     <w:p>
       <w:pPr>
         <w:pStyle w:val="Reference"/>
         <w:spacing w:after="0"/>
       </w:pPr>
-      <w:bookmarkStart w:id="31" w:name="_Ref354241509"/>
-      <w:proofErr w:type="spellStart"/>
+      <w:bookmarkStart w:id="32" w:name="_Ref354241509"/>
       <w:r>
         <w:t>Kiyokawa</w:t>
       </w:r>
-      <w:proofErr w:type="spellEnd"/>
       <w:r>
         <w:t>, K.</w:t>
       </w:r>
       <w:r>
-        <w:t xml:space="preserve">, </w:t>
-      </w:r>
-      <w:proofErr w:type="spellStart"/>
-      <w:r>
-        <w:t>Ohno</w:t>
-      </w:r>
-      <w:proofErr w:type="spellEnd"/>
-      <w:r>
-        <w:t>,</w:t>
+        <w:t>, Ohno,</w:t>
       </w:r>
       <w:r>
         <w:t xml:space="preserve"> H.,</w:t>
       </w:r>
       <w:r>
-        <w:t xml:space="preserve"> and </w:t>
-      </w:r>
-      <w:proofErr w:type="spellStart"/>
-      <w:r>
-        <w:t>Kurata</w:t>
-      </w:r>
-      <w:proofErr w:type="spellEnd"/>
+        <w:t xml:space="preserve"> and Kurata</w:t>
+      </w:r>
       <w:r>
         <w:t>, Y.</w:t>
       </w:r>
@@ -11087,54 +11215,34 @@
       <w:r>
         <w:t>.</w:t>
       </w:r>
-      <w:bookmarkEnd w:id="31"/>
+      <w:bookmarkEnd w:id="32"/>
     </w:p>
     <w:p>
       <w:pPr>
         <w:pStyle w:val="Reference"/>
         <w:spacing w:after="0"/>
       </w:pPr>
-      <w:bookmarkStart w:id="32" w:name="_Ref354232292"/>
-      <w:proofErr w:type="spellStart"/>
-      <w:r>
-        <w:t>Kruijff</w:t>
-      </w:r>
-      <w:proofErr w:type="spellEnd"/>
-      <w:r>
-        <w:t xml:space="preserve">, E.; Swan, J.E.; </w:t>
-      </w:r>
-      <w:proofErr w:type="spellStart"/>
-      <w:r>
-        <w:t>Feiner</w:t>
-      </w:r>
-      <w:proofErr w:type="spellEnd"/>
-      <w:r>
-        <w:t>, S., 2010. Perceptual issues in augmented reality revisited. In Proc. ISMAR’10. IEEE.</w:t>
-      </w:r>
-      <w:bookmarkEnd w:id="32"/>
+      <w:bookmarkStart w:id="33" w:name="_Ref354232292"/>
+      <w:r>
+        <w:t>Kruijff, E.; Swan, J.E.; Feiner, S., 2010. Perceptual issues in augmented reality revisited. In Proc. ISMAR’10. IEEE.</w:t>
+      </w:r>
+      <w:bookmarkEnd w:id="33"/>
     </w:p>
     <w:p>
       <w:pPr>
         <w:pStyle w:val="Reference"/>
         <w:spacing w:after="0"/>
       </w:pPr>
-      <w:bookmarkStart w:id="33" w:name="_Ref354238752"/>
-      <w:proofErr w:type="spellStart"/>
+      <w:bookmarkStart w:id="34" w:name="_Ref354238752"/>
       <w:r>
         <w:t>Leykin</w:t>
       </w:r>
-      <w:proofErr w:type="spellEnd"/>
       <w:r>
         <w:t>, A.</w:t>
       </w:r>
       <w:r>
-        <w:t xml:space="preserve"> and </w:t>
-      </w:r>
-      <w:proofErr w:type="spellStart"/>
-      <w:r>
-        <w:t>Tuceryan</w:t>
-      </w:r>
-      <w:proofErr w:type="spellEnd"/>
+        <w:t xml:space="preserve"> and Tuceryan</w:t>
+      </w:r>
       <w:r>
         <w:t>, M</w:t>
       </w:r>
@@ -11150,68 +11258,26 @@
       <w:r>
         <w:t>.</w:t>
       </w:r>
-      <w:bookmarkEnd w:id="33"/>
+      <w:bookmarkEnd w:id="34"/>
     </w:p>
     <w:p>
       <w:pPr>
         <w:pStyle w:val="Reference"/>
         <w:spacing w:after="0"/>
       </w:pPr>
-      <w:bookmarkStart w:id="34" w:name="_Ref354331167"/>
-      <w:proofErr w:type="spellStart"/>
-      <w:r>
-        <w:t>Mahy</w:t>
-      </w:r>
-      <w:proofErr w:type="spellEnd"/>
-      <w:r>
-        <w:t xml:space="preserve">, M., </w:t>
-      </w:r>
-      <w:proofErr w:type="spellStart"/>
-      <w:r>
-        <w:t>Eyckden</w:t>
-      </w:r>
-      <w:proofErr w:type="spellEnd"/>
-      <w:r>
-        <w:t xml:space="preserve">, L.V. and </w:t>
-      </w:r>
-      <w:proofErr w:type="spellStart"/>
-      <w:r>
-        <w:t>Oosterlinck</w:t>
-      </w:r>
-      <w:proofErr w:type="spellEnd"/>
-      <w:r>
-        <w:t>, A. Evaluation of uniform color spaces developed after the adoption of CIELAB and CIELUV. Color Res. Appl., vol. 19, no. 2, pp. 105–121, Apr. 1994.</w:t>
-      </w:r>
-      <w:bookmarkEnd w:id="34"/>
+      <w:bookmarkStart w:id="35" w:name="_Ref354331167"/>
+      <w:r>
+        <w:t>Mahy, M., Eyckden, L.V. and Oosterlinck, A. Evaluation of uniform color spaces developed after the adoption of CIELAB and CIELUV. Color Res. Appl., vol. 19, no. 2, pp. 105–121, Apr. 1994.</w:t>
+      </w:r>
+      <w:bookmarkEnd w:id="35"/>
     </w:p>
     <w:p>
       <w:pPr>
         <w:pStyle w:val="Reference"/>
         <w:spacing w:after="0"/>
       </w:pPr>
-      <w:proofErr w:type="spellStart"/>
-      <w:r>
-        <w:t>Nayar</w:t>
-      </w:r>
-      <w:proofErr w:type="spellEnd"/>
-      <w:r>
-        <w:t xml:space="preserve">, S. K., </w:t>
-      </w:r>
-      <w:proofErr w:type="spellStart"/>
-      <w:r>
-        <w:t>Peri</w:t>
-      </w:r>
-      <w:proofErr w:type="spellEnd"/>
-      <w:r>
-        <w:t xml:space="preserve">, H., </w:t>
-      </w:r>
-      <w:proofErr w:type="spellStart"/>
-      <w:r>
-        <w:t>Grossberg</w:t>
-      </w:r>
-      <w:proofErr w:type="spellEnd"/>
-      <w:r>
-        <w:t>, M. D., and B. P. N. A projection system with radiometric compensation for screen imperfections. In Proc. of International Workshop on Projector-Camera Systems, 2003.</w:t>
+      <w:r>
+        <w:t>Nayar, S. K., Peri, H., Grossberg, M. D., and B. P. N. A projection system with radiometric compensation for screen imperfections. In Proc. of International Workshop on Projector-Camera Systems, 2003.</w:t>
       </w:r>
     </w:p>
     <w:p>
@@ -11219,47 +11285,27 @@
         <w:pStyle w:val="Reference"/>
         <w:spacing w:after="0"/>
       </w:pPr>
-      <w:bookmarkStart w:id="35" w:name="_Ref354247285"/>
+      <w:bookmarkStart w:id="36" w:name="_Ref354247285"/>
       <w:r>
         <w:t>Noda, S., Ba</w:t>
       </w:r>
       <w:r>
-        <w:t xml:space="preserve">n, Y., Sato, K., and </w:t>
-      </w:r>
-      <w:proofErr w:type="spellStart"/>
-      <w:r>
-        <w:t>Chihara</w:t>
-      </w:r>
-      <w:proofErr w:type="spellEnd"/>
-      <w:r>
-        <w:t>, K. 1999</w:t>
-      </w:r>
-      <w:r>
-        <w:t xml:space="preserve">. An Optical See-Through Mixed Reality Display with </w:t>
-      </w:r>
-      <w:proofErr w:type="spellStart"/>
-      <w:r>
-        <w:t>Realtime</w:t>
-      </w:r>
-      <w:proofErr w:type="spellEnd"/>
-      <w:r>
-        <w:t xml:space="preserve"> Rangefinder and an Active Pattern Light Source. Transactions of the Virtual Reality Society of Japan, 4(4), 665-670.</w:t>
-      </w:r>
-      <w:bookmarkEnd w:id="35"/>
+        <w:t>n, Y., Sato, K., and Chihara, K. 1999</w:t>
+      </w:r>
+      <w:r>
+        <w:t>. An Optical See-Through Mixed Reality Display with Realtime Rangefinder and an Active Pattern Light Source. Transactions of the Virtual Reality Society of Japan, 4(4), 665-670.</w:t>
+      </w:r>
+      <w:bookmarkEnd w:id="36"/>
     </w:p>
     <w:p>
       <w:pPr>
         <w:pStyle w:val="Reference"/>
         <w:spacing w:after="0"/>
       </w:pPr>
-      <w:bookmarkStart w:id="36" w:name="_Ref354240622"/>
-      <w:proofErr w:type="spellStart"/>
-      <w:r>
-        <w:t>Sekuler</w:t>
-      </w:r>
-      <w:proofErr w:type="spellEnd"/>
-      <w:r>
-        <w:t>, A</w:t>
+      <w:bookmarkStart w:id="37" w:name="_Ref354240622"/>
+      <w:r>
+        <w:lastRenderedPageBreak/>
+        <w:t>Sekuler, A</w:t>
       </w:r>
       <w:r>
         <w:t>.B.</w:t>
@@ -11277,24 +11323,16 @@
         <w:t>.E</w:t>
       </w:r>
       <w:r>
-        <w:t xml:space="preserve">. "Perception of partly occluded objects: A </w:t>
-      </w:r>
-      <w:proofErr w:type="spellStart"/>
-      <w:r>
-        <w:t>microgenetic</w:t>
-      </w:r>
-      <w:proofErr w:type="spellEnd"/>
-      <w:r>
-        <w:t xml:space="preserve"> analysis." Journal of Experimental Psychology: General 121.1 (1992): 95.</w:t>
-      </w:r>
-      <w:bookmarkEnd w:id="36"/>
+        <w:t>. "Perception of partly occluded objects: A microgenetic analysis." Journal of Experimental Psychology: General 121.1 (1992): 95.</w:t>
+      </w:r>
+      <w:bookmarkEnd w:id="37"/>
     </w:p>
     <w:p>
       <w:pPr>
         <w:pStyle w:val="Reference"/>
         <w:spacing w:after="0"/>
       </w:pPr>
-      <w:bookmarkStart w:id="37" w:name="_Ref354232048"/>
+      <w:bookmarkStart w:id="38" w:name="_Ref354232048"/>
       <w:r>
         <w:t>Tanaka</w:t>
       </w:r>
@@ -11302,15 +11340,7 @@
         <w:t>, K.</w:t>
       </w:r>
       <w:r>
-        <w:t xml:space="preserve">, </w:t>
-      </w:r>
-      <w:proofErr w:type="spellStart"/>
-      <w:r>
-        <w:t>Kishino</w:t>
-      </w:r>
-      <w:proofErr w:type="spellEnd"/>
-      <w:r>
-        <w:t xml:space="preserve">, </w:t>
+        <w:t xml:space="preserve">, Kishino, </w:t>
       </w:r>
       <w:r>
         <w:t xml:space="preserve">Y., </w:t>
@@ -11328,26 +11358,13 @@
         <w:t xml:space="preserve"> T.,</w:t>
       </w:r>
       <w:r>
-        <w:t xml:space="preserve"> and </w:t>
-      </w:r>
-      <w:proofErr w:type="spellStart"/>
-      <w:r>
-        <w:t>Nishio</w:t>
-      </w:r>
-      <w:proofErr w:type="spellEnd"/>
+        <w:t xml:space="preserve"> and Nishio</w:t>
+      </w:r>
       <w:r>
         <w:t>, S</w:t>
       </w:r>
       <w:r>
-        <w:t xml:space="preserve">. 2008. An information layout method for an optical see-through head mounted display focusing on the </w:t>
-      </w:r>
-      <w:proofErr w:type="spellStart"/>
-      <w:r>
-        <w:t>viewability</w:t>
-      </w:r>
-      <w:proofErr w:type="spellEnd"/>
-      <w:r>
-        <w:t>. In Proc</w:t>
+        <w:t>. 2008. An information layout method for an optical see-through head mounted display focusing on the viewability. In Proc</w:t>
       </w:r>
       <w:r>
         <w:t xml:space="preserve">. </w:t>
@@ -11358,37 +11375,16 @@
       <w:r>
         <w:t>.</w:t>
       </w:r>
-      <w:bookmarkEnd w:id="28"/>
-      <w:bookmarkEnd w:id="37"/>
+      <w:bookmarkEnd w:id="29"/>
+      <w:bookmarkEnd w:id="38"/>
     </w:p>
     <w:p>
       <w:pPr>
         <w:pStyle w:val="Reference"/>
         <w:spacing w:after="0"/>
       </w:pPr>
-      <w:proofErr w:type="spellStart"/>
-      <w:r>
-        <w:t>Weiland</w:t>
-      </w:r>
-      <w:proofErr w:type="spellEnd"/>
-      <w:r>
-        <w:t xml:space="preserve">, C., Braun, A.K., and </w:t>
-      </w:r>
-      <w:proofErr w:type="spellStart"/>
-      <w:r>
-        <w:t>Heiden</w:t>
-      </w:r>
-      <w:proofErr w:type="spellEnd"/>
-      <w:r>
-        <w:t>, W. 2009. Colorimetric and Photometric Compensation for Optical See-Through Displays. In Proc. UAHCI '09. Springer-</w:t>
-      </w:r>
-      <w:proofErr w:type="spellStart"/>
-      <w:r>
-        <w:t>Verlag</w:t>
-      </w:r>
-      <w:proofErr w:type="spellEnd"/>
-      <w:r>
-        <w:t>.</w:t>
+      <w:r>
+        <w:t>Weiland, C., Braun, A.K., and Heiden, W. 2009. Colorimetric and Photometric Compensation for Optical See-Through Displays. In Proc. UAHCI '09. Springer-Verlag.</w:t>
       </w:r>
       <w:r>
         <w:t xml:space="preserve"> </w:t>
@@ -11398,7 +11394,7 @@
       <w:pPr>
         <w:pStyle w:val="Reference"/>
       </w:pPr>
-      <w:bookmarkStart w:id="38" w:name="_Ref354241514"/>
+      <w:bookmarkStart w:id="39" w:name="_Ref354241514"/>
       <w:r>
         <w:t>Zhou</w:t>
       </w:r>
@@ -11412,15 +11408,7 @@
         <w:t xml:space="preserve"> J.T.,</w:t>
       </w:r>
       <w:r>
-        <w:t xml:space="preserve"> </w:t>
-      </w:r>
-      <w:proofErr w:type="spellStart"/>
-      <w:r>
-        <w:t>Hao</w:t>
-      </w:r>
-      <w:proofErr w:type="spellEnd"/>
-      <w:r>
-        <w:t>,</w:t>
+        <w:t xml:space="preserve"> Hao,</w:t>
       </w:r>
       <w:r>
         <w:t xml:space="preserve"> Q.,</w:t>
@@ -11450,17 +11438,9 @@
         <w:t xml:space="preserve">. </w:t>
       </w:r>
       <w:r>
-        <w:t>Springer-</w:t>
-      </w:r>
-      <w:proofErr w:type="spellStart"/>
-      <w:r>
-        <w:t>Verlag</w:t>
-      </w:r>
-      <w:proofErr w:type="spellEnd"/>
-      <w:r>
-        <w:t>, Berlin, Heidelberg, 56-62.</w:t>
-      </w:r>
-      <w:bookmarkEnd w:id="38"/>
+        <w:t>Springer-Verlag, Berlin, Heidelberg, 56-62.</w:t>
+      </w:r>
+      <w:bookmarkEnd w:id="39"/>
     </w:p>
     <w:p>
       <w:pPr>
@@ -11606,6 +11586,7 @@
           <w:noProof/>
           <w:lang w:val="en-CA" w:eastAsia="en-CA"/>
         </w:rPr>
+        <w:lastRenderedPageBreak/>
         <mc:AlternateContent>
           <mc:Choice Requires="wps">
             <w:drawing>
@@ -11685,7 +11666,7 @@
                                           <pic:cNvPicPr/>
                                         </pic:nvPicPr>
                                         <pic:blipFill>
-                                          <a:blip r:embed="rId26" cstate="print">
+                                          <a:blip r:embed="rId27" cstate="print">
                                             <a:extLst>
                                               <a:ext uri="{28A0092B-C50C-407E-A947-70E740481C1C}">
                                                 <a14:useLocalDpi xmlns:a14="http://schemas.microsoft.com/office/drawing/2010/main" val="0"/>
@@ -11770,7 +11751,7 @@
           </mc:Choice>
           <mc:Fallback>
             <w:pict>
-              <v:shape id="Text Box 14" o:spid="_x0000_s1043" type="#_x0000_t202" style="position:absolute;left:0;text-align:left;margin-left:-19.55pt;margin-top:-9.05pt;width:535pt;height:286.65pt;z-index:251670528;visibility:visible;mso-wrap-style:square;mso-width-percent:0;mso-height-percent:0;mso-wrap-distance-left:9pt;mso-wrap-distance-top:0;mso-wrap-distance-right:9pt;mso-wrap-distance-bottom:0;mso-position-horizontal:absolute;mso-position-horizontal-relative:margin;mso-position-vertical:absolute;mso-position-vertical-relative:margin;mso-width-percent:0;mso-height-percent:0;mso-width-relative:margin;mso-height-relative:margin;v-text-anchor:top" o:gfxdata="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" stroked="f">
+              <v:shape id="Text Box 14" o:spid="_x0000_s1044" type="#_x0000_t202" style="position:absolute;left:0;text-align:left;margin-left:-19.55pt;margin-top:-9.05pt;width:535pt;height:286.65pt;z-index:251670528;visibility:visible;mso-wrap-style:square;mso-width-percent:0;mso-height-percent:0;mso-wrap-distance-left:9pt;mso-wrap-distance-top:0;mso-wrap-distance-right:9pt;mso-wrap-distance-bottom:0;mso-position-horizontal:absolute;mso-position-horizontal-relative:margin;mso-position-vertical:absolute;mso-position-vertical-relative:margin;mso-width-percent:0;mso-height-percent:0;mso-width-relative:margin;mso-height-relative:margin;v-text-anchor:top" o:gfxdata="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" stroked="f">
                 <v:textbox>
                   <w:txbxContent>
                     <w:p>
@@ -11799,7 +11780,7 @@
                                     <pic:cNvPicPr/>
                                   </pic:nvPicPr>
                                   <pic:blipFill>
-                                    <a:blip r:embed="rId26" cstate="print">
+                                    <a:blip r:embed="rId27" cstate="print">
                                       <a:extLst>
                                         <a:ext uri="{28A0092B-C50C-407E-A947-70E740481C1C}">
                                           <a14:useLocalDpi xmlns:a14="http://schemas.microsoft.com/office/drawing/2010/main" val="0"/>
@@ -12234,7 +12215,7 @@
           <w:rPr>
             <w:noProof/>
           </w:rPr>
-          <w:t>6</w:t>
+          <w:t>7</w:t>
         </w:r>
         <w:r>
           <w:rPr>
@@ -13452,7 +13433,7 @@
   <w:style w:type="paragraph" w:default="1" w:styleId="Normal">
     <w:name w:val="Normal"/>
     <w:qFormat/>
-    <w:rsid w:val="005A14ED"/>
+    <w:rsid w:val="00B75CA4"/>
     <w:pPr>
       <w:spacing w:after="200" w:line="276" w:lineRule="auto"/>
     </w:pPr>
@@ -13673,7 +13654,7 @@
     <w:uiPriority w:val="1"/>
     <w:semiHidden/>
     <w:unhideWhenUsed/>
-    <w:rsid w:val="005A14ED"/>
+    <w:rsid w:val="00B75CA4"/>
   </w:style>
   <w:style w:type="table" w:default="1" w:styleId="TableNormal">
     <w:name w:val="Normal Table"/>
@@ -13695,7 +13676,7 @@
     <w:uiPriority w:val="99"/>
     <w:semiHidden/>
     <w:unhideWhenUsed/>
-    <w:rsid w:val="005A14ED"/>
+    <w:rsid w:val="00B75CA4"/>
   </w:style>
   <w:style w:type="paragraph" w:styleId="Title">
     <w:name w:val="Title"/>
@@ -14183,7 +14164,7 @@
   <w:style w:type="paragraph" w:default="1" w:styleId="Normal">
     <w:name w:val="Normal"/>
     <w:qFormat/>
-    <w:rsid w:val="005A14ED"/>
+    <w:rsid w:val="00B75CA4"/>
     <w:pPr>
       <w:spacing w:after="200" w:line="276" w:lineRule="auto"/>
     </w:pPr>
@@ -14404,7 +14385,7 @@
     <w:uiPriority w:val="1"/>
     <w:semiHidden/>
     <w:unhideWhenUsed/>
-    <w:rsid w:val="005A14ED"/>
+    <w:rsid w:val="00B75CA4"/>
   </w:style>
   <w:style w:type="table" w:default="1" w:styleId="TableNormal">
     <w:name w:val="Normal Table"/>
@@ -14426,7 +14407,7 @@
     <w:uiPriority w:val="99"/>
     <w:semiHidden/>
     <w:unhideWhenUsed/>
-    <w:rsid w:val="005A14ED"/>
+    <w:rsid w:val="00B75CA4"/>
   </w:style>
   <w:style w:type="paragraph" w:styleId="Title">
     <w:name w:val="Title"/>
@@ -15215,7 +15196,7 @@
 </file>
 
 <file path=customXml/itemProps1.xml><?xml version="1.0" encoding="utf-8"?>
-<ds:datastoreItem xmlns:ds="http://schemas.openxmlformats.org/officeDocument/2006/customXml" ds:itemID="{B1632E2F-A262-467D-A893-72B779DB2FCB}">
+<ds:datastoreItem xmlns:ds="http://schemas.openxmlformats.org/officeDocument/2006/customXml" ds:itemID="{B6F4393B-9603-46F9-819C-2327CA3002C1}">
   <ds:schemaRefs>
     <ds:schemaRef ds:uri="http://schemas.openxmlformats.org/officeDocument/2006/bibliography"/>
   </ds:schemaRefs>

</xml_diff>